<commit_message>
move up projects and start editing descriptions
</commit_message>
<xml_diff>
--- a/EmmaCoronado_Resume.docx
+++ b/EmmaCoronado_Resume.docx
@@ -644,7 +644,21 @@
           <w:rFonts w:ascii="Aptos Narrow" w:hAnsi="Aptos Narrow"/>
           <w:color w:val="000000" w:themeColor="text1"/>
         </w:rPr>
-        <w:t xml:space="preserve">Women in Computer Science, </w:t>
+        <w:t>Women in Computer Science</w:t>
+      </w:r>
+      <w:r>
+        <w:rPr>
+          <w:rFonts w:ascii="Aptos Narrow" w:hAnsi="Aptos Narrow"/>
+          <w:color w:val="000000" w:themeColor="text1"/>
+        </w:rPr>
+        <w:t xml:space="preserve"> and Engineering</w:t>
+      </w:r>
+      <w:r>
+        <w:rPr>
+          <w:rFonts w:ascii="Aptos Narrow" w:hAnsi="Aptos Narrow"/>
+          <w:color w:val="000000" w:themeColor="text1"/>
+        </w:rPr>
+        <w:t xml:space="preserve">, </w:t>
       </w:r>
       <w:r>
         <w:rPr>
@@ -844,16 +858,7 @@
           <w:bCs/>
           <w:color w:val="auto"/>
         </w:rPr>
-        <w:t xml:space="preserve">Libraries &amp; </w:t>
-      </w:r>
-      <w:r>
-        <w:rPr>
-          <w:rFonts w:ascii="Aptos Narrow" w:hAnsi="Aptos Narrow"/>
-          <w:b/>
-          <w:bCs/>
-          <w:color w:val="auto"/>
-        </w:rPr>
-        <w:t>Tools</w:t>
+        <w:t>Frameworks &amp; Libraries</w:t>
       </w:r>
       <w:r>
         <w:rPr>
@@ -869,21 +874,63 @@
           <w:rFonts w:ascii="Aptos Narrow" w:hAnsi="Aptos Narrow"/>
           <w:color w:val="auto"/>
         </w:rPr>
-        <w:t xml:space="preserve"> React.js,</w:t>
-      </w:r>
-      <w:r>
-        <w:rPr>
-          <w:rFonts w:ascii="Aptos Narrow" w:hAnsi="Aptos Narrow"/>
-          <w:color w:val="auto"/>
-        </w:rPr>
-        <w:t xml:space="preserve"> Node, </w:t>
-      </w:r>
-      <w:r>
-        <w:rPr>
-          <w:rFonts w:ascii="Aptos Narrow" w:hAnsi="Aptos Narrow"/>
-          <w:color w:val="auto"/>
-        </w:rPr>
-        <w:t>Spring, Postgres,</w:t>
+        <w:t xml:space="preserve"> React,</w:t>
+      </w:r>
+      <w:r>
+        <w:rPr>
+          <w:rFonts w:ascii="Aptos Narrow" w:hAnsi="Aptos Narrow"/>
+          <w:color w:val="auto"/>
+        </w:rPr>
+        <w:t xml:space="preserve"> Node</w:t>
+      </w:r>
+      <w:r>
+        <w:rPr>
+          <w:rFonts w:ascii="Aptos Narrow" w:hAnsi="Aptos Narrow"/>
+          <w:color w:val="auto"/>
+        </w:rPr>
+        <w:t>.js</w:t>
+      </w:r>
+      <w:r>
+        <w:rPr>
+          <w:rFonts w:ascii="Aptos Narrow" w:hAnsi="Aptos Narrow"/>
+          <w:color w:val="auto"/>
+        </w:rPr>
+        <w:t xml:space="preserve">, </w:t>
+      </w:r>
+      <w:r>
+        <w:rPr>
+          <w:rFonts w:ascii="Aptos Narrow" w:hAnsi="Aptos Narrow"/>
+          <w:color w:val="auto"/>
+        </w:rPr>
+        <w:t>Spring, Postgre</w:t>
+      </w:r>
+      <w:r>
+        <w:rPr>
+          <w:rFonts w:ascii="Aptos Narrow" w:hAnsi="Aptos Narrow"/>
+          <w:color w:val="auto"/>
+        </w:rPr>
+        <w:t>SQL</w:t>
+      </w:r>
+      <w:r>
+        <w:rPr>
+          <w:rFonts w:ascii="Aptos Narrow" w:hAnsi="Aptos Narrow"/>
+          <w:color w:val="auto"/>
+        </w:rPr>
+        <w:t xml:space="preserve">, </w:t>
+      </w:r>
+      <w:r>
+        <w:rPr>
+          <w:rFonts w:ascii="Aptos Narrow" w:hAnsi="Aptos Narrow"/>
+          <w:color w:val="auto"/>
+        </w:rPr>
+        <w:t>Bootstrap</w:t>
+      </w:r>
+      <w:r>
+        <w:rPr>
+          <w:rFonts w:ascii="Aptos Narrow" w:hAnsi="Aptos Narrow"/>
+          <w:color w:val="auto"/>
+        </w:rPr>
+        <w:t>,</w:t>
       </w:r>
       <w:r>
         <w:rPr>
@@ -897,41 +944,6 @@
           <w:rFonts w:ascii="Aptos Narrow" w:hAnsi="Aptos Narrow"/>
           <w:color w:val="auto"/>
         </w:rPr>
-        <w:t>Boost</w:t>
-      </w:r>
-      <w:r>
-        <w:rPr>
-          <w:rFonts w:ascii="Aptos Narrow" w:hAnsi="Aptos Narrow"/>
-          <w:color w:val="auto"/>
-        </w:rPr>
-        <w:t xml:space="preserve">, </w:t>
-      </w:r>
-      <w:r>
-        <w:rPr>
-          <w:rFonts w:ascii="Aptos Narrow" w:hAnsi="Aptos Narrow"/>
-          <w:color w:val="auto"/>
-        </w:rPr>
-        <w:t>Bootstrap, SFML</w:t>
-      </w:r>
-      <w:r>
-        <w:rPr>
-          <w:rFonts w:ascii="Aptos Narrow" w:hAnsi="Aptos Narrow"/>
-          <w:color w:val="auto"/>
-        </w:rPr>
-        <w:t>,</w:t>
-      </w:r>
-      <w:r>
-        <w:rPr>
-          <w:rFonts w:ascii="Aptos Narrow" w:hAnsi="Aptos Narrow"/>
-          <w:color w:val="auto"/>
-        </w:rPr>
-        <w:t xml:space="preserve"> </w:t>
-      </w:r>
-      <w:r>
-        <w:rPr>
-          <w:rFonts w:ascii="Aptos Narrow" w:hAnsi="Aptos Narrow"/>
-          <w:color w:val="auto"/>
-        </w:rPr>
         <w:t xml:space="preserve">Git, </w:t>
       </w:r>
       <w:r>
@@ -941,22 +953,6 @@
         </w:rPr>
         <w:t>Figma</w:t>
       </w:r>
-      <w:r>
-        <w:rPr>
-          <w:rFonts w:ascii="Aptos Narrow" w:hAnsi="Aptos Narrow"/>
-          <w:color w:val="auto"/>
-        </w:rPr>
-        <w:t xml:space="preserve">, Chrome </w:t>
-      </w:r>
-      <w:proofErr w:type="spellStart"/>
-      <w:r>
-        <w:rPr>
-          <w:rFonts w:ascii="Aptos Narrow" w:hAnsi="Aptos Narrow"/>
-          <w:color w:val="auto"/>
-        </w:rPr>
-        <w:t>DevTools</w:t>
-      </w:r>
-      <w:proofErr w:type="spellEnd"/>
     </w:p>
     <w:p>
       <w:pPr>
@@ -974,13 +970,46 @@
           <w:bCs/>
           <w:color w:val="auto"/>
         </w:rPr>
-        <w:t>Project Management:</w:t>
-      </w:r>
-      <w:r>
-        <w:rPr>
-          <w:rFonts w:ascii="Aptos Narrow" w:hAnsi="Aptos Narrow"/>
-        </w:rPr>
-        <w:t xml:space="preserve"> Agile Methodologies, Scrum</w:t>
+        <w:t>Tools</w:t>
+      </w:r>
+      <w:r>
+        <w:rPr>
+          <w:rFonts w:ascii="Aptos Narrow" w:hAnsi="Aptos Narrow"/>
+          <w:b/>
+          <w:bCs/>
+          <w:color w:val="auto"/>
+        </w:rPr>
+        <w:t>:</w:t>
+      </w:r>
+      <w:r>
+        <w:rPr>
+          <w:rFonts w:ascii="Aptos Narrow" w:hAnsi="Aptos Narrow"/>
+        </w:rPr>
+        <w:t xml:space="preserve"> </w:t>
+      </w:r>
+      <w:r>
+        <w:rPr>
+          <w:rFonts w:ascii="Aptos Narrow" w:hAnsi="Aptos Narrow"/>
+        </w:rPr>
+        <w:t xml:space="preserve">Git, Figma, Jira, </w:t>
+      </w:r>
+      <w:r>
+        <w:rPr>
+          <w:rFonts w:ascii="Aptos Narrow" w:hAnsi="Aptos Narrow"/>
+        </w:rPr>
+        <w:t>Agile Methodologies</w:t>
+      </w:r>
+      <w:r>
+        <w:rPr>
+          <w:rFonts w:ascii="Aptos Narrow" w:hAnsi="Aptos Narrow"/>
+        </w:rPr>
+        <w:t xml:space="preserve"> (</w:t>
+      </w:r>
+      <w:r>
+        <w:rPr>
+          <w:rFonts w:ascii="Aptos Narrow" w:hAnsi="Aptos Narrow"/>
+        </w:rPr>
+        <w:t>Scrum</w:t>
       </w:r>
       <w:r>
         <w:rPr>
@@ -994,8 +1023,17 @@
           <w:rFonts w:ascii="Aptos Narrow" w:hAnsi="Aptos Narrow"/>
           <w:color w:val="auto"/>
         </w:rPr>
-        <w:t>, Jira</w:t>
-      </w:r>
+        <w:t xml:space="preserve">), Chrome </w:t>
+      </w:r>
+      <w:proofErr w:type="spellStart"/>
+      <w:r>
+        <w:rPr>
+          <w:rFonts w:ascii="Aptos Narrow" w:hAnsi="Aptos Narrow"/>
+          <w:color w:val="auto"/>
+        </w:rPr>
+        <w:t>DevTools</w:t>
+      </w:r>
+      <w:proofErr w:type="spellEnd"/>
     </w:p>
     <w:p>
       <w:pPr>
@@ -1029,7 +1067,6 @@
         <w:pBdr>
           <w:bottom w:val="single" w:sz="6" w:space="1" w:color="auto"/>
         </w:pBdr>
-        <w:ind w:firstLine="720"/>
         <w:rPr>
           <w:rFonts w:ascii="Aptos Narrow" w:hAnsi="Aptos Narrow"/>
           <w:b/>
@@ -1073,411 +1110,7 @@
           <w:bCs/>
           <w:color w:val="auto"/>
         </w:rPr>
-        <w:t>WORK EXPERIENCE</w:t>
-      </w:r>
-    </w:p>
-    <w:p>
-      <w:pPr>
-        <w:pStyle w:val="Default"/>
-        <w:spacing w:line="252" w:lineRule="auto"/>
-        <w:rPr>
-          <w:rFonts w:ascii="Aptos Narrow" w:hAnsi="Aptos Narrow"/>
-          <w:b/>
-          <w:bCs/>
-          <w:color w:val="auto"/>
-          <w:sz w:val="6"/>
-          <w:szCs w:val="6"/>
-          <w:u w:val="single"/>
-        </w:rPr>
-      </w:pPr>
-    </w:p>
-    <w:p>
-      <w:pPr>
-        <w:pStyle w:val="Default"/>
-        <w:spacing w:line="252" w:lineRule="auto"/>
-        <w:rPr>
-          <w:rFonts w:ascii="Aptos Narrow" w:hAnsi="Aptos Narrow"/>
-          <w:b/>
-          <w:bCs/>
-          <w:color w:val="auto"/>
-        </w:rPr>
-      </w:pPr>
-      <w:r>
-        <w:rPr>
-          <w:rFonts w:ascii="Aptos Narrow" w:hAnsi="Aptos Narrow"/>
-          <w:b/>
-          <w:bCs/>
-          <w:color w:val="auto"/>
-        </w:rPr>
-        <w:t xml:space="preserve">University of Florida </w:t>
-      </w:r>
-      <w:r>
-        <w:rPr>
-          <w:rFonts w:ascii="Aptos Narrow" w:hAnsi="Aptos Narrow"/>
-          <w:bCs/>
-          <w:i/>
-          <w:color w:val="auto"/>
-        </w:rPr>
-        <w:t>Data Structures and Algorithms T</w:t>
-      </w:r>
-      <w:r>
-        <w:rPr>
-          <w:rFonts w:ascii="Aptos Narrow" w:hAnsi="Aptos Narrow"/>
-          <w:bCs/>
-          <w:i/>
-          <w:color w:val="auto"/>
-        </w:rPr>
-        <w:t>eaching Assistant</w:t>
-      </w:r>
-      <w:r>
-        <w:rPr>
-          <w:rFonts w:ascii="Aptos Narrow" w:hAnsi="Aptos Narrow"/>
-          <w:b/>
-          <w:bCs/>
-          <w:color w:val="auto"/>
-        </w:rPr>
-        <w:tab/>
-      </w:r>
-      <w:r>
-        <w:rPr>
-          <w:rFonts w:ascii="Aptos Narrow" w:hAnsi="Aptos Narrow"/>
-          <w:b/>
-          <w:bCs/>
-          <w:color w:val="auto"/>
-        </w:rPr>
-        <w:tab/>
-      </w:r>
-      <w:r>
-        <w:rPr>
-          <w:rFonts w:ascii="Aptos Narrow" w:hAnsi="Aptos Narrow"/>
-          <w:b/>
-          <w:bCs/>
-          <w:color w:val="auto"/>
-        </w:rPr>
-        <w:tab/>
-        <w:t xml:space="preserve">  </w:t>
-      </w:r>
-      <w:r>
-        <w:rPr>
-          <w:rFonts w:ascii="Aptos Narrow" w:hAnsi="Aptos Narrow"/>
-          <w:b/>
-          <w:bCs/>
-          <w:color w:val="auto"/>
-        </w:rPr>
-        <w:t xml:space="preserve"> </w:t>
-      </w:r>
-      <w:r>
-        <w:rPr>
-          <w:rFonts w:ascii="Aptos Narrow" w:hAnsi="Aptos Narrow"/>
-          <w:b/>
-          <w:bCs/>
-          <w:color w:val="auto"/>
-        </w:rPr>
-        <w:t>August 2024 – present</w:t>
-      </w:r>
-    </w:p>
-    <w:p>
-      <w:pPr>
-        <w:pStyle w:val="Default"/>
-        <w:numPr>
-          <w:ilvl w:val="0"/>
-          <w:numId w:val="19"/>
-        </w:numPr>
-        <w:spacing w:line="252" w:lineRule="auto"/>
-        <w:rPr>
-          <w:rFonts w:ascii="Aptos Narrow" w:hAnsi="Aptos Narrow"/>
-          <w:b/>
-          <w:bCs/>
-          <w:color w:val="auto"/>
-          <w:sz w:val="20"/>
-        </w:rPr>
-      </w:pPr>
-      <w:r>
-        <w:rPr>
-          <w:rFonts w:ascii="Aptos Narrow" w:hAnsi="Aptos Narrow"/>
-          <w:bCs/>
-        </w:rPr>
-        <w:t>Instruct</w:t>
-      </w:r>
-      <w:r>
-        <w:rPr>
-          <w:rFonts w:ascii="Aptos Narrow" w:hAnsi="Aptos Narrow"/>
-          <w:bCs/>
-        </w:rPr>
-        <w:t>ed</w:t>
-      </w:r>
-      <w:r>
-        <w:rPr>
-          <w:rFonts w:ascii="Aptos Narrow" w:hAnsi="Aptos Narrow"/>
-          <w:bCs/>
-        </w:rPr>
-        <w:t xml:space="preserve"> 50+ undergraduate students covering topics including trees, hashing, graphs, sorting, memory management, and algorithmic paradigms.</w:t>
-      </w:r>
-    </w:p>
-    <w:p>
-      <w:pPr>
-        <w:pStyle w:val="Default"/>
-        <w:spacing w:line="252" w:lineRule="auto"/>
-        <w:rPr>
-          <w:rFonts w:ascii="Aptos Narrow" w:hAnsi="Aptos Narrow"/>
-          <w:b/>
-          <w:bCs/>
-          <w:color w:val="auto"/>
-        </w:rPr>
-      </w:pPr>
-      <w:r>
-        <w:rPr>
-          <w:rFonts w:ascii="Aptos Narrow" w:hAnsi="Aptos Narrow"/>
-          <w:b/>
-          <w:bCs/>
-          <w:color w:val="auto"/>
-        </w:rPr>
-        <w:t xml:space="preserve">Girls Who </w:t>
-      </w:r>
-      <w:proofErr w:type="gramStart"/>
-      <w:r>
-        <w:rPr>
-          <w:rFonts w:ascii="Aptos Narrow" w:hAnsi="Aptos Narrow"/>
-          <w:b/>
-          <w:bCs/>
-          <w:color w:val="auto"/>
-        </w:rPr>
-        <w:t xml:space="preserve">Code  </w:t>
-      </w:r>
-      <w:r>
-        <w:rPr>
-          <w:rFonts w:ascii="Aptos Narrow" w:hAnsi="Aptos Narrow"/>
-          <w:bCs/>
-          <w:i/>
-          <w:color w:val="auto"/>
-        </w:rPr>
-        <w:t>Teaching</w:t>
-      </w:r>
-      <w:proofErr w:type="gramEnd"/>
-      <w:r>
-        <w:rPr>
-          <w:rFonts w:ascii="Aptos Narrow" w:hAnsi="Aptos Narrow"/>
-          <w:bCs/>
-          <w:i/>
-          <w:color w:val="auto"/>
-        </w:rPr>
-        <w:t xml:space="preserve"> Assistant</w:t>
-      </w:r>
-      <w:r>
-        <w:rPr>
-          <w:rFonts w:ascii="Aptos Narrow" w:hAnsi="Aptos Narrow"/>
-          <w:b/>
-          <w:bCs/>
-          <w:color w:val="auto"/>
-        </w:rPr>
-        <w:tab/>
-      </w:r>
-      <w:r>
-        <w:rPr>
-          <w:rFonts w:ascii="Aptos Narrow" w:hAnsi="Aptos Narrow"/>
-          <w:b/>
-          <w:bCs/>
-          <w:color w:val="auto"/>
-        </w:rPr>
-        <w:tab/>
-      </w:r>
-      <w:r>
-        <w:rPr>
-          <w:rFonts w:ascii="Aptos Narrow" w:hAnsi="Aptos Narrow"/>
-          <w:b/>
-          <w:bCs/>
-          <w:color w:val="auto"/>
-        </w:rPr>
-        <w:tab/>
-      </w:r>
-      <w:r>
-        <w:rPr>
-          <w:rFonts w:ascii="Aptos Narrow" w:hAnsi="Aptos Narrow"/>
-          <w:b/>
-          <w:bCs/>
-          <w:color w:val="auto"/>
-        </w:rPr>
-        <w:tab/>
-      </w:r>
-      <w:r>
-        <w:rPr>
-          <w:rFonts w:ascii="Aptos Narrow" w:hAnsi="Aptos Narrow"/>
-          <w:b/>
-          <w:bCs/>
-          <w:color w:val="auto"/>
-        </w:rPr>
-        <w:tab/>
-      </w:r>
-      <w:r>
-        <w:rPr>
-          <w:rFonts w:ascii="Aptos Narrow" w:hAnsi="Aptos Narrow"/>
-          <w:b/>
-          <w:bCs/>
-          <w:color w:val="auto"/>
-        </w:rPr>
-        <w:tab/>
-      </w:r>
-      <w:r>
-        <w:rPr>
-          <w:rFonts w:ascii="Aptos Narrow" w:hAnsi="Aptos Narrow"/>
-          <w:b/>
-          <w:bCs/>
-          <w:color w:val="auto"/>
-        </w:rPr>
-        <w:tab/>
-        <w:t xml:space="preserve">   </w:t>
-      </w:r>
-      <w:r>
-        <w:rPr>
-          <w:rFonts w:ascii="Aptos Narrow" w:hAnsi="Aptos Narrow"/>
-          <w:b/>
-          <w:bCs/>
-          <w:color w:val="auto"/>
-        </w:rPr>
-        <w:tab/>
-      </w:r>
-      <w:r>
-        <w:rPr>
-          <w:rFonts w:ascii="Aptos Narrow" w:hAnsi="Aptos Narrow"/>
-          <w:b/>
-          <w:bCs/>
-          <w:color w:val="auto"/>
-        </w:rPr>
-        <w:t xml:space="preserve">      </w:t>
-      </w:r>
-      <w:r>
-        <w:rPr>
-          <w:rFonts w:ascii="Aptos Narrow" w:hAnsi="Aptos Narrow"/>
-          <w:b/>
-          <w:bCs/>
-          <w:color w:val="auto"/>
-        </w:rPr>
-        <w:t xml:space="preserve">   </w:t>
-      </w:r>
-      <w:r>
-        <w:rPr>
-          <w:rFonts w:ascii="Aptos Narrow" w:hAnsi="Aptos Narrow"/>
-          <w:b/>
-          <w:bCs/>
-          <w:color w:val="auto"/>
-        </w:rPr>
-        <w:t xml:space="preserve">  </w:t>
-      </w:r>
-      <w:r>
-        <w:rPr>
-          <w:rFonts w:ascii="Aptos Narrow" w:hAnsi="Aptos Narrow"/>
-          <w:b/>
-          <w:bCs/>
-          <w:color w:val="auto"/>
-        </w:rPr>
-        <w:t>May – August 2024</w:t>
-      </w:r>
-    </w:p>
-    <w:p>
-      <w:pPr>
-        <w:pStyle w:val="Default"/>
-        <w:numPr>
-          <w:ilvl w:val="0"/>
-          <w:numId w:val="13"/>
-        </w:numPr>
-        <w:spacing w:line="252" w:lineRule="auto"/>
-        <w:rPr>
-          <w:rFonts w:ascii="Aptos Narrow" w:hAnsi="Aptos Narrow"/>
-          <w:bCs/>
-          <w:color w:val="auto"/>
-        </w:rPr>
-      </w:pPr>
-      <w:r>
-        <w:rPr>
-          <w:rFonts w:ascii="Aptos Narrow" w:hAnsi="Aptos Narrow"/>
-          <w:bCs/>
-          <w:color w:val="auto"/>
-        </w:rPr>
-        <w:t>Lead JavaScript and peer programing instruction for 200+ students in collaboration with corporate partners including Travelers Insurance, Pratt &amp; Whitney, and JP Morgan Chase.</w:t>
-      </w:r>
-    </w:p>
-    <w:p>
-      <w:pPr>
-        <w:pStyle w:val="Default"/>
-        <w:numPr>
-          <w:ilvl w:val="0"/>
-          <w:numId w:val="13"/>
-        </w:numPr>
-        <w:spacing w:line="252" w:lineRule="auto"/>
-        <w:rPr>
-          <w:rFonts w:ascii="Aptos Narrow" w:hAnsi="Aptos Narrow"/>
-          <w:bCs/>
-          <w:color w:val="auto"/>
-        </w:rPr>
-      </w:pPr>
-      <w:r>
-        <w:rPr>
-          <w:rFonts w:ascii="Aptos Narrow" w:hAnsi="Aptos Narrow"/>
-          <w:bCs/>
-          <w:color w:val="auto"/>
-        </w:rPr>
-        <w:t>Automate job tasks using Google Scripts to increase teacher engagement with students, leading to a decrease in student absences and an increase in class participation.</w:t>
-      </w:r>
-    </w:p>
-    <w:p>
-      <w:pPr>
-        <w:pStyle w:val="Default"/>
-        <w:pBdr>
-          <w:bottom w:val="single" w:sz="6" w:space="1" w:color="auto"/>
-        </w:pBdr>
-        <w:rPr>
-          <w:rFonts w:ascii="Aptos Narrow" w:hAnsi="Aptos Narrow"/>
-          <w:b/>
-          <w:bCs/>
-          <w:color w:val="auto"/>
-          <w:sz w:val="6"/>
-          <w:szCs w:val="6"/>
-        </w:rPr>
-      </w:pPr>
-    </w:p>
-    <w:p>
-      <w:pPr>
-        <w:pStyle w:val="Default"/>
-        <w:spacing w:line="252" w:lineRule="auto"/>
-        <w:rPr>
-          <w:rFonts w:ascii="Aptos Narrow" w:hAnsi="Aptos Narrow"/>
-          <w:color w:val="auto"/>
-          <w:sz w:val="2"/>
-          <w:szCs w:val="2"/>
-        </w:rPr>
-      </w:pPr>
-    </w:p>
-    <w:p>
-      <w:pPr>
-        <w:pStyle w:val="Default"/>
-        <w:pBdr>
-          <w:bottom w:val="single" w:sz="6" w:space="1" w:color="auto"/>
-        </w:pBdr>
-        <w:spacing w:line="252" w:lineRule="auto"/>
-        <w:rPr>
-          <w:rFonts w:ascii="Aptos Narrow" w:hAnsi="Aptos Narrow"/>
-          <w:b/>
-          <w:bCs/>
-          <w:color w:val="000000" w:themeColor="text1"/>
-        </w:rPr>
-      </w:pPr>
-      <w:r>
-        <w:rPr>
-          <w:rFonts w:ascii="Aptos Narrow" w:hAnsi="Aptos Narrow"/>
-          <w:b/>
-          <w:bCs/>
-          <w:color w:val="auto"/>
-        </w:rPr>
-        <w:t>P</w:t>
-      </w:r>
-      <w:r>
-        <w:rPr>
-          <w:rFonts w:ascii="Aptos Narrow" w:hAnsi="Aptos Narrow"/>
-          <w:b/>
-          <w:bCs/>
-          <w:color w:val="auto"/>
-        </w:rPr>
-        <w:t>ROJECTS</w:t>
+        <w:t>PROJECTS</w:t>
       </w:r>
     </w:p>
     <w:p>
@@ -1555,16 +1188,7 @@
           <w:iCs/>
           <w:color w:val="auto"/>
         </w:rPr>
-        <w:t xml:space="preserve">| </w:t>
-      </w:r>
-      <w:r>
-        <w:rPr>
-          <w:rFonts w:ascii="Aptos Narrow" w:hAnsi="Aptos Narrow"/>
-          <w:i/>
-          <w:iCs/>
-          <w:color w:val="auto"/>
-        </w:rPr>
-        <w:t>React, Spring, Postgres, JavaScript, HTML/CSS, Bootstrap</w:t>
+        <w:t>| React, Spring, PostgreSQL, JavaScript</w:t>
       </w:r>
       <w:r>
         <w:rPr>
@@ -1584,7 +1208,44 @@
           <w:color w:val="auto"/>
         </w:rPr>
         <w:tab/>
-        <w:t xml:space="preserve">   August 2024 - present</w:t>
+        <w:t xml:space="preserve">   </w:t>
+      </w:r>
+      <w:r>
+        <w:rPr>
+          <w:rFonts w:ascii="Aptos Narrow" w:hAnsi="Aptos Narrow"/>
+          <w:b/>
+          <w:bCs/>
+          <w:color w:val="auto"/>
+        </w:rPr>
+        <w:tab/>
+      </w:r>
+      <w:r>
+        <w:rPr>
+          <w:rFonts w:ascii="Aptos Narrow" w:hAnsi="Aptos Narrow"/>
+          <w:b/>
+          <w:bCs/>
+          <w:color w:val="auto"/>
+        </w:rPr>
+        <w:tab/>
+      </w:r>
+      <w:r>
+        <w:rPr>
+          <w:rFonts w:ascii="Aptos Narrow" w:hAnsi="Aptos Narrow"/>
+          <w:b/>
+          <w:bCs/>
+          <w:color w:val="auto"/>
+        </w:rPr>
+        <w:tab/>
+        <w:t xml:space="preserve">   </w:t>
+      </w:r>
+      <w:r>
+        <w:rPr>
+          <w:rFonts w:ascii="Aptos Narrow" w:hAnsi="Aptos Narrow"/>
+          <w:b/>
+          <w:bCs/>
+          <w:color w:val="auto"/>
+        </w:rPr>
+        <w:t>August 2024 - present</w:t>
       </w:r>
     </w:p>
     <w:p>
@@ -1609,63 +1270,7 @@
           <w:rFonts w:ascii="Aptos Narrow" w:hAnsi="Aptos Narrow"/>
           <w:color w:val="auto"/>
         </w:rPr>
-        <w:t>Buil</w:t>
-      </w:r>
-      <w:r>
-        <w:rPr>
-          <w:rFonts w:ascii="Aptos Narrow" w:hAnsi="Aptos Narrow"/>
-          <w:color w:val="auto"/>
-        </w:rPr>
-        <w:t>t</w:t>
-      </w:r>
-      <w:r>
-        <w:rPr>
-          <w:rFonts w:ascii="Aptos Narrow" w:hAnsi="Aptos Narrow"/>
-          <w:color w:val="auto"/>
-        </w:rPr>
-        <w:t xml:space="preserve"> responsive</w:t>
-      </w:r>
-      <w:r>
-        <w:rPr>
-          <w:rFonts w:ascii="Aptos Narrow" w:hAnsi="Aptos Narrow"/>
-          <w:color w:val="auto"/>
-        </w:rPr>
-        <w:t xml:space="preserve"> front end for</w:t>
-      </w:r>
-      <w:r>
-        <w:rPr>
-          <w:rFonts w:ascii="Aptos Narrow" w:hAnsi="Aptos Narrow"/>
-          <w:color w:val="auto"/>
-        </w:rPr>
-        <w:t xml:space="preserve"> </w:t>
-      </w:r>
-      <w:r>
-        <w:rPr>
-          <w:rFonts w:ascii="Aptos Narrow" w:hAnsi="Aptos Narrow"/>
-          <w:color w:val="auto"/>
-        </w:rPr>
-        <w:t xml:space="preserve">user-to-user </w:t>
-      </w:r>
-      <w:r>
-        <w:rPr>
-          <w:rFonts w:ascii="Aptos Narrow" w:hAnsi="Aptos Narrow"/>
-          <w:color w:val="auto"/>
-        </w:rPr>
-        <w:t xml:space="preserve">consumer site </w:t>
-      </w:r>
-      <w:r>
-        <w:rPr>
-          <w:rFonts w:ascii="Aptos Narrow" w:hAnsi="Aptos Narrow"/>
-          <w:color w:val="auto"/>
-        </w:rPr>
-        <w:t>with integrated payment and chat features</w:t>
-      </w:r>
-      <w:r>
-        <w:rPr>
-          <w:rFonts w:ascii="Aptos Narrow" w:hAnsi="Aptos Narrow"/>
-          <w:color w:val="auto"/>
-        </w:rPr>
-        <w:t>.</w:t>
+        <w:t>Designed a responsive UI using Bootstrap to ensure seamless user experience across devices.</w:t>
       </w:r>
     </w:p>
     <w:p>
@@ -1704,43 +1309,7 @@
           <w:iCs/>
           <w:color w:val="auto"/>
         </w:rPr>
-        <w:t xml:space="preserve">| </w:t>
-      </w:r>
-      <w:r>
-        <w:rPr>
-          <w:rFonts w:ascii="Aptos Narrow" w:hAnsi="Aptos Narrow"/>
-          <w:i/>
-          <w:iCs/>
-          <w:color w:val="auto"/>
-        </w:rPr>
-        <w:t>JavaScript</w:t>
-      </w:r>
-      <w:r>
-        <w:rPr>
-          <w:rFonts w:ascii="Aptos Narrow" w:hAnsi="Aptos Narrow"/>
-          <w:i/>
-          <w:iCs/>
-          <w:color w:val="auto"/>
-        </w:rPr>
-        <w:t>,</w:t>
-      </w:r>
-      <w:r>
-        <w:rPr>
-          <w:rFonts w:ascii="Aptos Narrow" w:hAnsi="Aptos Narrow"/>
-          <w:i/>
-          <w:iCs/>
-          <w:color w:val="auto"/>
-        </w:rPr>
-        <w:t xml:space="preserve"> HTML/CSS, Figma,</w:t>
-      </w:r>
-      <w:r>
-        <w:rPr>
-          <w:rFonts w:ascii="Aptos Narrow" w:hAnsi="Aptos Narrow"/>
-          <w:i/>
-          <w:iCs/>
-          <w:color w:val="auto"/>
-        </w:rPr>
-        <w:t xml:space="preserve"> Bootstrap</w:t>
+        <w:t>| JavaScript, HTML/CSS, Figma, Bootstrap</w:t>
       </w:r>
       <w:r>
         <w:rPr>
@@ -1788,42 +1357,7 @@
           <w:color w:val="auto"/>
         </w:rPr>
         <w:tab/>
-      </w:r>
-      <w:r>
-        <w:rPr>
-          <w:rFonts w:ascii="Aptos Narrow" w:hAnsi="Aptos Narrow"/>
-          <w:b/>
-          <w:bCs/>
-          <w:color w:val="auto"/>
-        </w:rPr>
-        <w:t xml:space="preserve">          </w:t>
-      </w:r>
-      <w:r>
-        <w:rPr>
-          <w:rFonts w:ascii="Aptos Narrow" w:hAnsi="Aptos Narrow"/>
-          <w:b/>
-          <w:bCs/>
-          <w:color w:val="auto"/>
-        </w:rPr>
-        <w:t xml:space="preserve">   </w:t>
-      </w:r>
-      <w:r>
-        <w:rPr>
-          <w:rFonts w:ascii="Aptos Narrow" w:hAnsi="Aptos Narrow"/>
-          <w:b/>
-          <w:bCs/>
-          <w:color w:val="auto"/>
-        </w:rPr>
-        <w:t xml:space="preserve">April </w:t>
-      </w:r>
-      <w:r>
-        <w:rPr>
-          <w:rFonts w:ascii="Aptos Narrow" w:hAnsi="Aptos Narrow"/>
-          <w:b/>
-          <w:bCs/>
-          <w:color w:val="auto"/>
-        </w:rPr>
-        <w:t>2024</w:t>
+        <w:t xml:space="preserve">             April 2024</w:t>
       </w:r>
     </w:p>
     <w:p>
@@ -1846,56 +1380,7 @@
           <w:rFonts w:ascii="Aptos Narrow" w:hAnsi="Aptos Narrow"/>
           <w:color w:val="auto"/>
         </w:rPr>
-        <w:t>Develop</w:t>
-      </w:r>
-      <w:r>
-        <w:rPr>
-          <w:rFonts w:ascii="Aptos Narrow" w:hAnsi="Aptos Narrow"/>
-          <w:color w:val="auto"/>
-        </w:rPr>
-        <w:t>ed</w:t>
-      </w:r>
-      <w:r>
-        <w:rPr>
-          <w:rFonts w:ascii="Aptos Narrow" w:hAnsi="Aptos Narrow"/>
-          <w:color w:val="auto"/>
-        </w:rPr>
-        <w:t xml:space="preserve"> a responsive UI to dynamically display drug interaction </w:t>
-      </w:r>
-      <w:r>
-        <w:rPr>
-          <w:rFonts w:ascii="Aptos Narrow" w:hAnsi="Aptos Narrow"/>
-          <w:color w:val="auto"/>
-        </w:rPr>
-        <w:t>information</w:t>
-      </w:r>
-      <w:r>
-        <w:rPr>
-          <w:rFonts w:ascii="Aptos Narrow" w:hAnsi="Aptos Narrow"/>
-          <w:color w:val="auto"/>
-        </w:rPr>
-        <w:t xml:space="preserve"> </w:t>
-      </w:r>
-      <w:r>
-        <w:rPr>
-          <w:rFonts w:ascii="Aptos Narrow" w:hAnsi="Aptos Narrow"/>
-          <w:color w:val="auto"/>
-        </w:rPr>
-        <w:t xml:space="preserve">fetched from server data stored </w:t>
-      </w:r>
-      <w:r>
-        <w:rPr>
-          <w:rFonts w:ascii="Aptos Narrow" w:hAnsi="Aptos Narrow"/>
-          <w:color w:val="auto"/>
-        </w:rPr>
-        <w:t>in an adjacency list and matrix to compare search speed.</w:t>
-      </w:r>
-      <w:r>
-        <w:rPr>
-          <w:rFonts w:ascii="Aptos Narrow" w:hAnsi="Aptos Narrow"/>
-          <w:color w:val="auto"/>
-        </w:rPr>
-        <w:t xml:space="preserve"> </w:t>
+        <w:t xml:space="preserve">Developed a responsive UI to dynamically display drug interaction information fetched from server data stored in an adjacency list and matrix to compare search speed. </w:t>
       </w:r>
     </w:p>
     <w:p>
@@ -1951,16 +1436,7 @@
           <w:iCs/>
           <w:color w:val="auto"/>
         </w:rPr>
-        <w:t xml:space="preserve">| JavaScript, HTML/CSS, </w:t>
-      </w:r>
-      <w:r>
-        <w:rPr>
-          <w:rFonts w:ascii="Aptos Narrow" w:hAnsi="Aptos Narrow"/>
-          <w:i/>
-          <w:iCs/>
-          <w:color w:val="auto"/>
-        </w:rPr>
-        <w:t>Chrome Storage API</w:t>
+        <w:t>| JavaScript, HTML/CSS, Chrome Storage API</w:t>
       </w:r>
       <w:r>
         <w:rPr>
@@ -1988,25 +1464,7 @@
           <w:color w:val="auto"/>
         </w:rPr>
         <w:tab/>
-        <w:t xml:space="preserve">      </w:t>
-      </w:r>
-      <w:r>
-        <w:rPr>
-          <w:rFonts w:ascii="Aptos Narrow" w:hAnsi="Aptos Narrow"/>
-          <w:b/>
-          <w:bCs/>
-          <w:color w:val="auto"/>
-        </w:rPr>
-        <w:t xml:space="preserve">   </w:t>
-      </w:r>
-      <w:r>
-        <w:rPr>
-          <w:rFonts w:ascii="Aptos Narrow" w:hAnsi="Aptos Narrow"/>
-          <w:b/>
-          <w:bCs/>
-          <w:color w:val="auto"/>
-        </w:rPr>
-        <w:t>March 2024</w:t>
+        <w:t xml:space="preserve">         March 2024</w:t>
       </w:r>
     </w:p>
     <w:p>
@@ -2086,6 +1544,382 @@
           <w:color w:val="auto"/>
         </w:rPr>
         <w:t>k users in 100+ countries.</w:t>
+      </w:r>
+    </w:p>
+    <w:p>
+      <w:pPr>
+        <w:pStyle w:val="Default"/>
+        <w:pBdr>
+          <w:bottom w:val="single" w:sz="6" w:space="1" w:color="auto"/>
+        </w:pBdr>
+        <w:ind w:firstLine="720"/>
+        <w:rPr>
+          <w:rFonts w:ascii="Aptos Narrow" w:hAnsi="Aptos Narrow"/>
+          <w:b/>
+          <w:bCs/>
+          <w:color w:val="auto"/>
+          <w:sz w:val="6"/>
+          <w:szCs w:val="6"/>
+        </w:rPr>
+      </w:pPr>
+    </w:p>
+    <w:p>
+      <w:pPr>
+        <w:pStyle w:val="Default"/>
+        <w:spacing w:line="252" w:lineRule="auto"/>
+        <w:rPr>
+          <w:rFonts w:ascii="Aptos Narrow" w:hAnsi="Aptos Narrow"/>
+          <w:color w:val="auto"/>
+          <w:sz w:val="2"/>
+          <w:szCs w:val="2"/>
+        </w:rPr>
+      </w:pPr>
+    </w:p>
+    <w:p>
+      <w:pPr>
+        <w:pStyle w:val="Default"/>
+        <w:pBdr>
+          <w:bottom w:val="single" w:sz="6" w:space="1" w:color="auto"/>
+        </w:pBdr>
+        <w:spacing w:line="252" w:lineRule="auto"/>
+        <w:rPr>
+          <w:rFonts w:ascii="Aptos Narrow" w:hAnsi="Aptos Narrow"/>
+          <w:b/>
+          <w:bCs/>
+          <w:color w:val="000000" w:themeColor="text1"/>
+        </w:rPr>
+      </w:pPr>
+      <w:r>
+        <w:rPr>
+          <w:rFonts w:ascii="Aptos Narrow" w:hAnsi="Aptos Narrow"/>
+          <w:b/>
+          <w:bCs/>
+          <w:color w:val="auto"/>
+        </w:rPr>
+        <w:t>WORK EXPERIENCE</w:t>
+      </w:r>
+    </w:p>
+    <w:p>
+      <w:pPr>
+        <w:pStyle w:val="Default"/>
+        <w:spacing w:line="252" w:lineRule="auto"/>
+        <w:rPr>
+          <w:rFonts w:ascii="Aptos Narrow" w:hAnsi="Aptos Narrow"/>
+          <w:b/>
+          <w:bCs/>
+          <w:color w:val="auto"/>
+          <w:sz w:val="6"/>
+          <w:szCs w:val="6"/>
+          <w:u w:val="single"/>
+        </w:rPr>
+      </w:pPr>
+    </w:p>
+    <w:p>
+      <w:pPr>
+        <w:pStyle w:val="Default"/>
+        <w:spacing w:line="252" w:lineRule="auto"/>
+        <w:rPr>
+          <w:rFonts w:ascii="Aptos Narrow" w:hAnsi="Aptos Narrow"/>
+          <w:b/>
+          <w:bCs/>
+          <w:color w:val="auto"/>
+        </w:rPr>
+      </w:pPr>
+      <w:r>
+        <w:rPr>
+          <w:rFonts w:ascii="Aptos Narrow" w:hAnsi="Aptos Narrow"/>
+          <w:b/>
+          <w:bCs/>
+          <w:color w:val="auto"/>
+        </w:rPr>
+        <w:t xml:space="preserve">University of Florida </w:t>
+      </w:r>
+      <w:r>
+        <w:rPr>
+          <w:rFonts w:ascii="Aptos Narrow" w:hAnsi="Aptos Narrow"/>
+          <w:bCs/>
+          <w:i/>
+          <w:color w:val="auto"/>
+        </w:rPr>
+        <w:t>Data Structures and Algorithms T</w:t>
+      </w:r>
+      <w:r>
+        <w:rPr>
+          <w:rFonts w:ascii="Aptos Narrow" w:hAnsi="Aptos Narrow"/>
+          <w:bCs/>
+          <w:i/>
+          <w:color w:val="auto"/>
+        </w:rPr>
+        <w:t>eaching Assistant</w:t>
+      </w:r>
+      <w:r>
+        <w:rPr>
+          <w:rFonts w:ascii="Aptos Narrow" w:hAnsi="Aptos Narrow"/>
+          <w:b/>
+          <w:bCs/>
+          <w:color w:val="auto"/>
+        </w:rPr>
+        <w:tab/>
+      </w:r>
+      <w:r>
+        <w:rPr>
+          <w:rFonts w:ascii="Aptos Narrow" w:hAnsi="Aptos Narrow"/>
+          <w:b/>
+          <w:bCs/>
+          <w:color w:val="auto"/>
+        </w:rPr>
+        <w:tab/>
+      </w:r>
+      <w:r>
+        <w:rPr>
+          <w:rFonts w:ascii="Aptos Narrow" w:hAnsi="Aptos Narrow"/>
+          <w:b/>
+          <w:bCs/>
+          <w:color w:val="auto"/>
+        </w:rPr>
+        <w:tab/>
+        <w:t xml:space="preserve">  </w:t>
+      </w:r>
+      <w:r>
+        <w:rPr>
+          <w:rFonts w:ascii="Aptos Narrow" w:hAnsi="Aptos Narrow"/>
+          <w:b/>
+          <w:bCs/>
+          <w:color w:val="auto"/>
+        </w:rPr>
+        <w:t xml:space="preserve"> </w:t>
+      </w:r>
+      <w:r>
+        <w:rPr>
+          <w:rFonts w:ascii="Aptos Narrow" w:hAnsi="Aptos Narrow"/>
+          <w:b/>
+          <w:bCs/>
+          <w:color w:val="auto"/>
+        </w:rPr>
+        <w:t>August 2024 – present</w:t>
+      </w:r>
+    </w:p>
+    <w:p>
+      <w:pPr>
+        <w:pStyle w:val="Default"/>
+        <w:numPr>
+          <w:ilvl w:val="0"/>
+          <w:numId w:val="19"/>
+        </w:numPr>
+        <w:spacing w:line="252" w:lineRule="auto"/>
+        <w:rPr>
+          <w:rFonts w:ascii="Aptos Narrow" w:hAnsi="Aptos Narrow"/>
+          <w:b/>
+          <w:bCs/>
+          <w:color w:val="auto"/>
+          <w:sz w:val="20"/>
+        </w:rPr>
+      </w:pPr>
+      <w:r>
+        <w:rPr>
+          <w:rFonts w:ascii="Aptos Narrow" w:hAnsi="Aptos Narrow"/>
+          <w:bCs/>
+        </w:rPr>
+        <w:t>Instruct</w:t>
+      </w:r>
+      <w:r>
+        <w:rPr>
+          <w:rFonts w:ascii="Aptos Narrow" w:hAnsi="Aptos Narrow"/>
+          <w:bCs/>
+        </w:rPr>
+        <w:t>ed</w:t>
+      </w:r>
+      <w:r>
+        <w:rPr>
+          <w:rFonts w:ascii="Aptos Narrow" w:hAnsi="Aptos Narrow"/>
+          <w:bCs/>
+        </w:rPr>
+        <w:t xml:space="preserve"> 50+ undergraduate students covering topics including trees, hashing, graphs, sorting, memory management, and algorithmic paradigms.</w:t>
+      </w:r>
+    </w:p>
+    <w:p>
+      <w:pPr>
+        <w:pStyle w:val="Default"/>
+        <w:spacing w:line="252" w:lineRule="auto"/>
+        <w:rPr>
+          <w:rFonts w:ascii="Aptos Narrow" w:hAnsi="Aptos Narrow"/>
+          <w:b/>
+          <w:bCs/>
+          <w:color w:val="auto"/>
+        </w:rPr>
+      </w:pPr>
+      <w:r>
+        <w:rPr>
+          <w:rFonts w:ascii="Aptos Narrow" w:hAnsi="Aptos Narrow"/>
+          <w:b/>
+          <w:bCs/>
+          <w:color w:val="auto"/>
+        </w:rPr>
+        <w:t xml:space="preserve">Girls Who Code  </w:t>
+      </w:r>
+      <w:r>
+        <w:rPr>
+          <w:rFonts w:ascii="Aptos Narrow" w:hAnsi="Aptos Narrow"/>
+          <w:bCs/>
+          <w:i/>
+          <w:color w:val="auto"/>
+        </w:rPr>
+        <w:t>Teaching Assistant</w:t>
+      </w:r>
+      <w:r>
+        <w:rPr>
+          <w:rFonts w:ascii="Aptos Narrow" w:hAnsi="Aptos Narrow"/>
+          <w:b/>
+          <w:bCs/>
+          <w:color w:val="auto"/>
+        </w:rPr>
+        <w:tab/>
+      </w:r>
+      <w:r>
+        <w:rPr>
+          <w:rFonts w:ascii="Aptos Narrow" w:hAnsi="Aptos Narrow"/>
+          <w:b/>
+          <w:bCs/>
+          <w:color w:val="auto"/>
+        </w:rPr>
+        <w:tab/>
+      </w:r>
+      <w:r>
+        <w:rPr>
+          <w:rFonts w:ascii="Aptos Narrow" w:hAnsi="Aptos Narrow"/>
+          <w:b/>
+          <w:bCs/>
+          <w:color w:val="auto"/>
+        </w:rPr>
+        <w:tab/>
+      </w:r>
+      <w:r>
+        <w:rPr>
+          <w:rFonts w:ascii="Aptos Narrow" w:hAnsi="Aptos Narrow"/>
+          <w:b/>
+          <w:bCs/>
+          <w:color w:val="auto"/>
+        </w:rPr>
+        <w:tab/>
+      </w:r>
+      <w:r>
+        <w:rPr>
+          <w:rFonts w:ascii="Aptos Narrow" w:hAnsi="Aptos Narrow"/>
+          <w:b/>
+          <w:bCs/>
+          <w:color w:val="auto"/>
+        </w:rPr>
+        <w:tab/>
+      </w:r>
+      <w:r>
+        <w:rPr>
+          <w:rFonts w:ascii="Aptos Narrow" w:hAnsi="Aptos Narrow"/>
+          <w:b/>
+          <w:bCs/>
+          <w:color w:val="auto"/>
+        </w:rPr>
+        <w:tab/>
+      </w:r>
+      <w:r>
+        <w:rPr>
+          <w:rFonts w:ascii="Aptos Narrow" w:hAnsi="Aptos Narrow"/>
+          <w:b/>
+          <w:bCs/>
+          <w:color w:val="auto"/>
+        </w:rPr>
+        <w:tab/>
+        <w:t xml:space="preserve">   </w:t>
+      </w:r>
+      <w:r>
+        <w:rPr>
+          <w:rFonts w:ascii="Aptos Narrow" w:hAnsi="Aptos Narrow"/>
+          <w:b/>
+          <w:bCs/>
+          <w:color w:val="auto"/>
+        </w:rPr>
+        <w:tab/>
+      </w:r>
+      <w:r>
+        <w:rPr>
+          <w:rFonts w:ascii="Aptos Narrow" w:hAnsi="Aptos Narrow"/>
+          <w:b/>
+          <w:bCs/>
+          <w:color w:val="auto"/>
+        </w:rPr>
+        <w:t xml:space="preserve">      </w:t>
+      </w:r>
+      <w:r>
+        <w:rPr>
+          <w:rFonts w:ascii="Aptos Narrow" w:hAnsi="Aptos Narrow"/>
+          <w:b/>
+          <w:bCs/>
+          <w:color w:val="auto"/>
+        </w:rPr>
+        <w:t xml:space="preserve">   </w:t>
+      </w:r>
+      <w:r>
+        <w:rPr>
+          <w:rFonts w:ascii="Aptos Narrow" w:hAnsi="Aptos Narrow"/>
+          <w:b/>
+          <w:bCs/>
+          <w:color w:val="auto"/>
+        </w:rPr>
+        <w:t xml:space="preserve">  </w:t>
+      </w:r>
+      <w:r>
+        <w:rPr>
+          <w:rFonts w:ascii="Aptos Narrow" w:hAnsi="Aptos Narrow"/>
+          <w:b/>
+          <w:bCs/>
+          <w:color w:val="auto"/>
+        </w:rPr>
+        <w:t>May – August 2024</w:t>
+      </w:r>
+    </w:p>
+    <w:p>
+      <w:pPr>
+        <w:pStyle w:val="Default"/>
+        <w:numPr>
+          <w:ilvl w:val="0"/>
+          <w:numId w:val="13"/>
+        </w:numPr>
+        <w:spacing w:line="252" w:lineRule="auto"/>
+        <w:rPr>
+          <w:rFonts w:ascii="Aptos Narrow" w:hAnsi="Aptos Narrow"/>
+          <w:bCs/>
+          <w:color w:val="auto"/>
+        </w:rPr>
+      </w:pPr>
+      <w:r>
+        <w:rPr>
+          <w:rFonts w:ascii="Aptos Narrow" w:hAnsi="Aptos Narrow"/>
+          <w:bCs/>
+          <w:color w:val="auto"/>
+        </w:rPr>
+        <w:t>Lead JavaScript and peer programing instruction for 200+ students in collaboration with corporate partners including Travelers Insurance, Pratt &amp; Whitney, and JP Morgan Chase.</w:t>
+      </w:r>
+    </w:p>
+    <w:p>
+      <w:pPr>
+        <w:pStyle w:val="Default"/>
+        <w:numPr>
+          <w:ilvl w:val="0"/>
+          <w:numId w:val="13"/>
+        </w:numPr>
+        <w:spacing w:line="252" w:lineRule="auto"/>
+        <w:rPr>
+          <w:rFonts w:ascii="Aptos Narrow" w:hAnsi="Aptos Narrow"/>
+          <w:bCs/>
+          <w:color w:val="auto"/>
+        </w:rPr>
+      </w:pPr>
+      <w:r>
+        <w:rPr>
+          <w:rFonts w:ascii="Aptos Narrow" w:hAnsi="Aptos Narrow"/>
+          <w:bCs/>
+          <w:color w:val="auto"/>
+        </w:rPr>
+        <w:t>Automate job tasks using Google Scripts to increase teacher engagement with students, leading to a decrease in student absences and an increase in class participation.</w:t>
       </w:r>
     </w:p>
     <w:p>
@@ -2246,7 +2080,6 @@
         <w:t xml:space="preserve">Project </w:t>
       </w:r>
       <w:proofErr w:type="spellStart"/>
-      <w:proofErr w:type="gramStart"/>
       <w:r>
         <w:rPr>
           <w:rStyle w:val="Hyperlink"/>
@@ -2274,15 +2107,6 @@
           <w:color w:val="auto"/>
         </w:rPr>
         <w:tab/>
-      </w:r>
-      <w:proofErr w:type="gramEnd"/>
-      <w:r>
-        <w:rPr>
-          <w:rFonts w:ascii="Aptos Narrow" w:hAnsi="Aptos Narrow"/>
-          <w:b/>
-          <w:bCs/>
-          <w:color w:val="auto"/>
-        </w:rPr>
         <w:t xml:space="preserve">   </w:t>
       </w:r>
       <w:r>
@@ -2639,17 +2463,7 @@
           <w:bCs/>
           <w:color w:val="auto"/>
         </w:rPr>
-        <w:t xml:space="preserve">FIRST </w:t>
-      </w:r>
-      <w:proofErr w:type="gramStart"/>
-      <w:r>
-        <w:rPr>
-          <w:rFonts w:ascii="Aptos Narrow" w:hAnsi="Aptos Narrow"/>
-          <w:b/>
-          <w:bCs/>
-          <w:color w:val="auto"/>
-        </w:rPr>
-        <w:t xml:space="preserve">Robotics  </w:t>
+        <w:t xml:space="preserve">FIRST Robotics  </w:t>
       </w:r>
       <w:r>
         <w:rPr>
@@ -2658,17 +2472,7 @@
           <w:iCs/>
           <w:color w:val="auto"/>
         </w:rPr>
-        <w:t>Co</w:t>
-      </w:r>
-      <w:proofErr w:type="gramEnd"/>
-      <w:r>
-        <w:rPr>
-          <w:rFonts w:ascii="Aptos Narrow" w:hAnsi="Aptos Narrow"/>
-          <w:i/>
-          <w:iCs/>
-          <w:color w:val="auto"/>
-        </w:rPr>
-        <w:t>-Captain</w:t>
+        <w:t>Co-Captain</w:t>
       </w:r>
       <w:r>
         <w:rPr>
@@ -2854,17 +2658,7 @@
           <w:bCs/>
           <w:color w:val="auto"/>
         </w:rPr>
-        <w:t xml:space="preserve">Girl Scout Robotics Badge Workshop </w:t>
-      </w:r>
-      <w:proofErr w:type="gramStart"/>
-      <w:r>
-        <w:rPr>
-          <w:rFonts w:ascii="Aptos Narrow" w:hAnsi="Aptos Narrow"/>
-          <w:b/>
-          <w:bCs/>
-          <w:color w:val="auto"/>
-        </w:rPr>
-        <w:t xml:space="preserve">Program  </w:t>
+        <w:t xml:space="preserve">Girl Scout Robotics Badge Workshop Program  </w:t>
       </w:r>
       <w:r>
         <w:rPr>
@@ -2873,17 +2667,7 @@
           <w:iCs/>
           <w:color w:val="auto"/>
         </w:rPr>
-        <w:t>Founder</w:t>
-      </w:r>
-      <w:proofErr w:type="gramEnd"/>
-      <w:r>
-        <w:rPr>
-          <w:rFonts w:ascii="Aptos Narrow" w:hAnsi="Aptos Narrow"/>
-          <w:i/>
-          <w:iCs/>
-          <w:color w:val="auto"/>
-        </w:rPr>
-        <w:t xml:space="preserve"> and Organizer </w:t>
+        <w:t xml:space="preserve">Founder and Organizer </w:t>
       </w:r>
       <w:r>
         <w:rPr>

</xml_diff>

<commit_message>
update descriptions and remove robotics
</commit_message>
<xml_diff>
--- a/EmmaCoronado_Resume.docx
+++ b/EmmaCoronado_Resume.docx
@@ -798,7 +798,7 @@
     <w:p>
       <w:pPr>
         <w:pStyle w:val="Default"/>
-        <w:spacing w:after="3" w:line="252" w:lineRule="auto"/>
+        <w:spacing w:after="3"/>
         <w:rPr>
           <w:rFonts w:ascii="Aptos Narrow" w:hAnsi="Aptos Narrow"/>
           <w:color w:val="auto"/>
@@ -845,7 +845,7 @@
     <w:p>
       <w:pPr>
         <w:pStyle w:val="Default"/>
-        <w:spacing w:after="3" w:line="252" w:lineRule="auto"/>
+        <w:spacing w:after="3"/>
         <w:rPr>
           <w:rFonts w:ascii="Aptos Narrow" w:hAnsi="Aptos Narrow"/>
           <w:color w:val="auto"/>
@@ -930,34 +930,13 @@
           <w:rFonts w:ascii="Aptos Narrow" w:hAnsi="Aptos Narrow"/>
           <w:color w:val="auto"/>
         </w:rPr>
-        <w:t>,</w:t>
-      </w:r>
-      <w:r>
-        <w:rPr>
-          <w:rFonts w:ascii="Aptos Narrow" w:hAnsi="Aptos Narrow"/>
-          <w:color w:val="auto"/>
-        </w:rPr>
-        <w:t xml:space="preserve"> </w:t>
-      </w:r>
-      <w:r>
-        <w:rPr>
-          <w:rFonts w:ascii="Aptos Narrow" w:hAnsi="Aptos Narrow"/>
-          <w:color w:val="auto"/>
-        </w:rPr>
-        <w:t xml:space="preserve">Git, </w:t>
-      </w:r>
-      <w:r>
-        <w:rPr>
-          <w:rFonts w:ascii="Aptos Narrow" w:hAnsi="Aptos Narrow"/>
-          <w:color w:val="auto"/>
-        </w:rPr>
-        <w:t>Figma</w:t>
+        <w:t>, SFML, Boost</w:t>
       </w:r>
     </w:p>
     <w:p>
       <w:pPr>
         <w:pStyle w:val="Default"/>
-        <w:spacing w:after="3" w:line="252" w:lineRule="auto"/>
+        <w:spacing w:after="3"/>
         <w:rPr>
           <w:rFonts w:ascii="Aptos Narrow" w:hAnsi="Aptos Narrow"/>
           <w:color w:val="auto"/>
@@ -1032,13 +1011,29 @@
           <w:color w:val="auto"/>
         </w:rPr>
         <w:t>DevTools</w:t>
+      </w:r>
+      <w:proofErr w:type="spellEnd"/>
+      <w:r>
+        <w:rPr>
+          <w:rFonts w:ascii="Aptos Narrow" w:hAnsi="Aptos Narrow"/>
+          <w:color w:val="auto"/>
+        </w:rPr>
+        <w:t xml:space="preserve">, </w:t>
+      </w:r>
+      <w:proofErr w:type="spellStart"/>
+      <w:r>
+        <w:rPr>
+          <w:rFonts w:ascii="Aptos Narrow" w:hAnsi="Aptos Narrow"/>
+          <w:color w:val="auto"/>
+        </w:rPr>
+        <w:t>GoogleTest</w:t>
       </w:r>
       <w:proofErr w:type="spellEnd"/>
     </w:p>
     <w:p>
       <w:pPr>
         <w:pStyle w:val="Default"/>
-        <w:spacing w:after="3" w:line="252" w:lineRule="auto"/>
+        <w:spacing w:after="3"/>
         <w:rPr>
           <w:rFonts w:ascii="Aptos Narrow" w:hAnsi="Aptos Narrow"/>
           <w:color w:val="auto"/>
@@ -1236,16 +1231,25 @@
           <w:color w:val="auto"/>
         </w:rPr>
         <w:tab/>
-        <w:t xml:space="preserve">   </w:t>
-      </w:r>
-      <w:r>
-        <w:rPr>
-          <w:rFonts w:ascii="Aptos Narrow" w:hAnsi="Aptos Narrow"/>
-          <w:b/>
-          <w:bCs/>
-          <w:color w:val="auto"/>
-        </w:rPr>
-        <w:t>August 2024 - present</w:t>
+        <w:t xml:space="preserve">   August 2024 - </w:t>
+      </w:r>
+      <w:r>
+        <w:rPr>
+          <w:rFonts w:ascii="Aptos Narrow" w:hAnsi="Aptos Narrow"/>
+          <w:b/>
+          <w:bCs/>
+          <w:color w:val="auto"/>
+        </w:rPr>
+        <w:t>P</w:t>
+      </w:r>
+      <w:r>
+        <w:rPr>
+          <w:rFonts w:ascii="Aptos Narrow" w:hAnsi="Aptos Narrow"/>
+          <w:b/>
+          <w:bCs/>
+          <w:color w:val="auto"/>
+        </w:rPr>
+        <w:t>resent</w:t>
       </w:r>
     </w:p>
     <w:p>
@@ -1257,107 +1261,63 @@
         </w:numPr>
         <w:spacing w:line="252" w:lineRule="auto"/>
         <w:rPr>
-          <w:rStyle w:val="Hyperlink"/>
-          <w:rFonts w:ascii="Aptos Narrow" w:hAnsi="Aptos Narrow"/>
-          <w:b/>
-          <w:bCs/>
-          <w:color w:val="auto"/>
-          <w:u w:val="none"/>
-        </w:rPr>
-      </w:pPr>
-      <w:r>
-        <w:rPr>
-          <w:rFonts w:ascii="Aptos Narrow" w:hAnsi="Aptos Narrow"/>
-          <w:color w:val="auto"/>
-        </w:rPr>
-        <w:t>Designed a responsive UI using Bootstrap to ensure seamless user experience across devices.</w:t>
+          <w:rFonts w:ascii="Aptos Narrow" w:hAnsi="Aptos Narrow"/>
+          <w:b/>
+          <w:bCs/>
+          <w:color w:val="auto"/>
+        </w:rPr>
+      </w:pPr>
+      <w:r>
+        <w:rPr>
+          <w:rFonts w:ascii="Aptos Narrow" w:hAnsi="Aptos Narrow"/>
+          <w:color w:val="auto"/>
+        </w:rPr>
+        <w:t>Developed React.js components to build dynamic, responsive user interfaces</w:t>
+      </w:r>
+      <w:r>
+        <w:rPr>
+          <w:rFonts w:ascii="Aptos Narrow" w:hAnsi="Aptos Narrow"/>
+          <w:color w:val="auto"/>
+        </w:rPr>
+        <w:t xml:space="preserve"> for improved </w:t>
+      </w:r>
+      <w:r>
+        <w:rPr>
+          <w:rFonts w:ascii="Aptos Narrow" w:hAnsi="Aptos Narrow"/>
+          <w:color w:val="auto"/>
+        </w:rPr>
+        <w:t>usability</w:t>
+      </w:r>
+      <w:r>
+        <w:rPr>
+          <w:rFonts w:ascii="Aptos Narrow" w:hAnsi="Aptos Narrow"/>
+          <w:color w:val="auto"/>
+        </w:rPr>
+        <w:t>.</w:t>
       </w:r>
     </w:p>
     <w:p>
       <w:pPr>
         <w:pStyle w:val="Default"/>
-        <w:spacing w:line="252" w:lineRule="auto"/>
-        <w:rPr>
-          <w:rFonts w:ascii="Aptos Narrow" w:hAnsi="Aptos Narrow"/>
-          <w:i/>
-          <w:iCs/>
-          <w:color w:val="auto"/>
-        </w:rPr>
-      </w:pPr>
-      <w:r>
+        <w:numPr>
+          <w:ilvl w:val="0"/>
+          <w:numId w:val="28"/>
+        </w:numPr>
         <w:rPr>
           <w:rStyle w:val="Hyperlink"/>
           <w:rFonts w:ascii="Aptos Narrow" w:hAnsi="Aptos Narrow"/>
-          <w:b/>
-          <w:bCs/>
           <w:color w:val="auto"/>
           <w:u w:val="none"/>
         </w:rPr>
-        <w:t>Rx-Warning.com</w:t>
-      </w:r>
-      <w:r>
-        <w:rPr>
-          <w:rFonts w:ascii="Aptos Narrow" w:hAnsi="Aptos Narrow"/>
-          <w:color w:val="auto"/>
-        </w:rPr>
-        <w:t xml:space="preserve"> </w:t>
-      </w:r>
-      <w:r>
-        <w:rPr>
-          <w:rFonts w:ascii="Aptos Narrow" w:hAnsi="Aptos Narrow"/>
-          <w:i/>
-          <w:iCs/>
-          <w:color w:val="auto"/>
-        </w:rPr>
-        <w:t>| JavaScript, HTML/CSS, Figma, Bootstrap</w:t>
-      </w:r>
-      <w:r>
-        <w:rPr>
-          <w:rFonts w:ascii="Aptos Narrow" w:hAnsi="Aptos Narrow"/>
-          <w:b/>
-          <w:bCs/>
-          <w:color w:val="auto"/>
-        </w:rPr>
-        <w:tab/>
-        <w:t xml:space="preserve">                    </w:t>
-      </w:r>
-      <w:r>
-        <w:rPr>
-          <w:rFonts w:ascii="Aptos Narrow" w:hAnsi="Aptos Narrow"/>
-          <w:b/>
-          <w:bCs/>
-          <w:color w:val="auto"/>
-        </w:rPr>
-        <w:tab/>
-      </w:r>
-      <w:r>
-        <w:rPr>
-          <w:rFonts w:ascii="Aptos Narrow" w:hAnsi="Aptos Narrow"/>
-          <w:b/>
-          <w:bCs/>
-          <w:color w:val="auto"/>
-        </w:rPr>
-        <w:tab/>
-        <w:t xml:space="preserve"> </w:t>
-      </w:r>
-      <w:r>
-        <w:rPr>
-          <w:rFonts w:ascii="Aptos Narrow" w:hAnsi="Aptos Narrow"/>
-          <w:b/>
-          <w:bCs/>
-          <w:color w:val="auto"/>
-        </w:rPr>
-        <w:tab/>
-      </w:r>
-      <w:r>
-        <w:rPr>
-          <w:rFonts w:ascii="Aptos Narrow" w:hAnsi="Aptos Narrow"/>
-          <w:b/>
-          <w:bCs/>
-          <w:color w:val="auto"/>
-        </w:rPr>
-        <w:tab/>
-        <w:t xml:space="preserve">             April 2024</w:t>
+      </w:pPr>
+      <w:r>
+        <w:rPr>
+          <w:rStyle w:val="Hyperlink"/>
+          <w:rFonts w:ascii="Aptos Narrow" w:hAnsi="Aptos Narrow"/>
+          <w:color w:val="auto"/>
+          <w:u w:val="none"/>
+        </w:rPr>
+        <w:t>Collaborated with backend developers to integrate APIs and ensure seamless data flow between the frontend and server.</w:t>
       </w:r>
     </w:p>
     <w:p>
@@ -1369,18 +1329,155 @@
         </w:numPr>
         <w:spacing w:line="252" w:lineRule="auto"/>
         <w:rPr>
-          <w:rFonts w:ascii="Aptos Narrow" w:hAnsi="Aptos Narrow"/>
-          <w:b/>
-          <w:bCs/>
-          <w:color w:val="auto"/>
-        </w:rPr>
-      </w:pPr>
-      <w:r>
-        <w:rPr>
-          <w:rFonts w:ascii="Aptos Narrow" w:hAnsi="Aptos Narrow"/>
-          <w:color w:val="auto"/>
-        </w:rPr>
-        <w:t xml:space="preserve">Developed a responsive UI to dynamically display drug interaction information fetched from server data stored in an adjacency list and matrix to compare search speed. </w:t>
+          <w:rStyle w:val="Hyperlink"/>
+          <w:rFonts w:ascii="Aptos Narrow" w:hAnsi="Aptos Narrow"/>
+          <w:color w:val="auto"/>
+          <w:u w:val="none"/>
+        </w:rPr>
+      </w:pPr>
+      <w:r>
+        <w:rPr>
+          <w:rStyle w:val="Hyperlink"/>
+          <w:rFonts w:ascii="Aptos Narrow" w:hAnsi="Aptos Narrow"/>
+          <w:color w:val="auto"/>
+          <w:u w:val="none"/>
+        </w:rPr>
+        <w:t xml:space="preserve">Led </w:t>
+      </w:r>
+      <w:r>
+        <w:rPr>
+          <w:rStyle w:val="Hyperlink"/>
+          <w:rFonts w:ascii="Aptos Narrow" w:hAnsi="Aptos Narrow"/>
+          <w:color w:val="auto"/>
+          <w:u w:val="none"/>
+        </w:rPr>
+        <w:t>Agile</w:t>
+      </w:r>
+      <w:r>
+        <w:rPr>
+          <w:rStyle w:val="Hyperlink"/>
+          <w:rFonts w:ascii="Aptos Narrow" w:hAnsi="Aptos Narrow"/>
+          <w:color w:val="auto"/>
+          <w:u w:val="none"/>
+        </w:rPr>
+        <w:t xml:space="preserve"> ceremonies, including sprint planning, stand-ups, and retrospectives, while managing backlog grooming and task prioritization to ensure team alignment and timely project delivery.</w:t>
+      </w:r>
+    </w:p>
+    <w:p>
+      <w:pPr>
+        <w:pStyle w:val="Default"/>
+        <w:spacing w:line="252" w:lineRule="auto"/>
+        <w:rPr>
+          <w:rFonts w:ascii="Aptos Narrow" w:hAnsi="Aptos Narrow"/>
+          <w:i/>
+          <w:iCs/>
+          <w:color w:val="auto"/>
+        </w:rPr>
+      </w:pPr>
+      <w:r>
+        <w:rPr>
+          <w:rStyle w:val="Hyperlink"/>
+          <w:rFonts w:ascii="Aptos Narrow" w:hAnsi="Aptos Narrow"/>
+          <w:b/>
+          <w:bCs/>
+          <w:color w:val="auto"/>
+          <w:u w:val="none"/>
+        </w:rPr>
+        <w:t>Rx-Warning.com</w:t>
+      </w:r>
+      <w:r>
+        <w:rPr>
+          <w:rFonts w:ascii="Aptos Narrow" w:hAnsi="Aptos Narrow"/>
+          <w:color w:val="auto"/>
+        </w:rPr>
+        <w:t xml:space="preserve"> </w:t>
+      </w:r>
+      <w:r>
+        <w:rPr>
+          <w:rFonts w:ascii="Aptos Narrow" w:hAnsi="Aptos Narrow"/>
+          <w:i/>
+          <w:iCs/>
+          <w:color w:val="auto"/>
+        </w:rPr>
+        <w:t>| JavaScript, HTML/CSS, Figma, Bootstrap</w:t>
+      </w:r>
+      <w:r>
+        <w:rPr>
+          <w:rFonts w:ascii="Aptos Narrow" w:hAnsi="Aptos Narrow"/>
+          <w:b/>
+          <w:bCs/>
+          <w:color w:val="auto"/>
+        </w:rPr>
+        <w:tab/>
+        <w:t xml:space="preserve">                    </w:t>
+      </w:r>
+      <w:r>
+        <w:rPr>
+          <w:rFonts w:ascii="Aptos Narrow" w:hAnsi="Aptos Narrow"/>
+          <w:b/>
+          <w:bCs/>
+          <w:color w:val="auto"/>
+        </w:rPr>
+        <w:tab/>
+      </w:r>
+      <w:r>
+        <w:rPr>
+          <w:rFonts w:ascii="Aptos Narrow" w:hAnsi="Aptos Narrow"/>
+          <w:b/>
+          <w:bCs/>
+          <w:color w:val="auto"/>
+        </w:rPr>
+        <w:tab/>
+        <w:t xml:space="preserve"> </w:t>
+      </w:r>
+      <w:r>
+        <w:rPr>
+          <w:rFonts w:ascii="Aptos Narrow" w:hAnsi="Aptos Narrow"/>
+          <w:b/>
+          <w:bCs/>
+          <w:color w:val="auto"/>
+        </w:rPr>
+        <w:tab/>
+      </w:r>
+      <w:r>
+        <w:rPr>
+          <w:rFonts w:ascii="Aptos Narrow" w:hAnsi="Aptos Narrow"/>
+          <w:b/>
+          <w:bCs/>
+          <w:color w:val="auto"/>
+        </w:rPr>
+        <w:tab/>
+        <w:t xml:space="preserve">             April 2024</w:t>
+      </w:r>
+    </w:p>
+    <w:p>
+      <w:pPr>
+        <w:pStyle w:val="ListParagraph"/>
+        <w:numPr>
+          <w:ilvl w:val="0"/>
+          <w:numId w:val="28"/>
+        </w:numPr>
+        <w:rPr>
+          <w:rFonts w:ascii="Aptos Narrow" w:hAnsi="Aptos Narrow" w:cs="Times New Roman"/>
+        </w:rPr>
+      </w:pPr>
+      <w:r>
+        <w:rPr>
+          <w:rFonts w:ascii="Aptos Narrow" w:hAnsi="Aptos Narrow" w:cs="Times New Roman"/>
+        </w:rPr>
+        <w:t xml:space="preserve">Developed a responsive UI </w:t>
+      </w:r>
+      <w:r>
+        <w:rPr>
+          <w:rFonts w:ascii="Aptos Narrow" w:hAnsi="Aptos Narrow" w:cs="Times New Roman"/>
+        </w:rPr>
+        <w:t xml:space="preserve">using JavaScript </w:t>
+      </w:r>
+      <w:r>
+        <w:rPr>
+          <w:rFonts w:ascii="Aptos Narrow" w:hAnsi="Aptos Narrow" w:cs="Times New Roman"/>
+        </w:rPr>
+        <w:t>to dynamically display drug interaction data, leveraging adjacency lists and matrices for optimized search performance.</w:t>
       </w:r>
     </w:p>
     <w:p>
@@ -1416,18 +1513,7 @@
           <w:color w:val="auto"/>
           <w:u w:val="none"/>
         </w:rPr>
-        <w:t xml:space="preserve"> Extension Developmen</w:t>
-      </w:r>
-      <w:r>
-        <w:rPr>
-          <w:rStyle w:val="Hyperlink"/>
-          <w:rFonts w:ascii="Aptos Narrow" w:hAnsi="Aptos Narrow"/>
-          <w:b/>
-          <w:bCs/>
-          <w:color w:val="auto"/>
-          <w:u w:val="none"/>
-        </w:rPr>
-        <w:t xml:space="preserve">t </w:t>
+        <w:t xml:space="preserve"> Extension Development </w:t>
       </w:r>
       <w:r>
         <w:rPr>
@@ -1529,7 +1615,7 @@
           <w:rFonts w:ascii="Aptos Narrow" w:hAnsi="Aptos Narrow"/>
           <w:color w:val="auto"/>
         </w:rPr>
-        <w:t xml:space="preserve">xtension with over </w:t>
+        <w:t xml:space="preserve">xtension with </w:t>
       </w:r>
       <w:r>
         <w:rPr>
@@ -1543,7 +1629,28 @@
           <w:rFonts w:ascii="Aptos Narrow" w:hAnsi="Aptos Narrow"/>
           <w:color w:val="auto"/>
         </w:rPr>
-        <w:t>k users in 100+ countries.</w:t>
+        <w:t>,000+</w:t>
+      </w:r>
+      <w:r>
+        <w:rPr>
+          <w:rFonts w:ascii="Aptos Narrow" w:hAnsi="Aptos Narrow"/>
+          <w:color w:val="auto"/>
+        </w:rPr>
+        <w:t xml:space="preserve"> users </w:t>
+      </w:r>
+      <w:r>
+        <w:rPr>
+          <w:rFonts w:ascii="Aptos Narrow" w:hAnsi="Aptos Narrow"/>
+          <w:color w:val="auto"/>
+        </w:rPr>
+        <w:t>across</w:t>
+      </w:r>
+      <w:r>
+        <w:rPr>
+          <w:rFonts w:ascii="Aptos Narrow" w:hAnsi="Aptos Narrow"/>
+          <w:color w:val="auto"/>
+        </w:rPr>
+        <w:t xml:space="preserve"> 100+ countries.</w:t>
       </w:r>
     </w:p>
     <w:p>
@@ -1696,7 +1803,25 @@
           <w:bCs/>
           <w:color w:val="auto"/>
         </w:rPr>
-        <w:t>August 2024 – present</w:t>
+        <w:t xml:space="preserve">August 2024 – </w:t>
+      </w:r>
+      <w:r>
+        <w:rPr>
+          <w:rFonts w:ascii="Aptos Narrow" w:hAnsi="Aptos Narrow"/>
+          <w:b/>
+          <w:bCs/>
+          <w:color w:val="auto"/>
+        </w:rPr>
+        <w:t>P</w:t>
+      </w:r>
+      <w:r>
+        <w:rPr>
+          <w:rFonts w:ascii="Aptos Narrow" w:hAnsi="Aptos Narrow"/>
+          <w:b/>
+          <w:bCs/>
+          <w:color w:val="auto"/>
+        </w:rPr>
+        <w:t>resent</w:t>
       </w:r>
     </w:p>
     <w:p>
@@ -1706,7 +1831,6 @@
           <w:ilvl w:val="0"/>
           <w:numId w:val="19"/>
         </w:numPr>
-        <w:spacing w:line="252" w:lineRule="auto"/>
         <w:rPr>
           <w:rFonts w:ascii="Aptos Narrow" w:hAnsi="Aptos Narrow"/>
           <w:b/>
@@ -1896,7 +2020,23 @@
           <w:bCs/>
           <w:color w:val="auto"/>
         </w:rPr>
-        <w:t>Lead JavaScript and peer programing instruction for 200+ students in collaboration with corporate partners including Travelers Insurance, Pratt &amp; Whitney, and JP Morgan Chase.</w:t>
+        <w:t>Instructed 200+ students in</w:t>
+      </w:r>
+      <w:r>
+        <w:rPr>
+          <w:rFonts w:ascii="Aptos Narrow" w:hAnsi="Aptos Narrow"/>
+          <w:bCs/>
+          <w:color w:val="auto"/>
+        </w:rPr>
+        <w:t xml:space="preserve"> JavaScript</w:t>
+      </w:r>
+      <w:r>
+        <w:rPr>
+          <w:rFonts w:ascii="Aptos Narrow" w:hAnsi="Aptos Narrow"/>
+          <w:bCs/>
+          <w:color w:val="auto"/>
+        </w:rPr>
+        <w:t xml:space="preserve"> fundamentals, achieving 95% project completion rate</w:t>
       </w:r>
     </w:p>
     <w:p>
@@ -1906,20 +2046,51 @@
           <w:ilvl w:val="0"/>
           <w:numId w:val="13"/>
         </w:numPr>
-        <w:spacing w:line="252" w:lineRule="auto"/>
-        <w:rPr>
-          <w:rFonts w:ascii="Aptos Narrow" w:hAnsi="Aptos Narrow"/>
-          <w:bCs/>
-          <w:color w:val="auto"/>
-        </w:rPr>
-      </w:pPr>
-      <w:r>
-        <w:rPr>
-          <w:rFonts w:ascii="Aptos Narrow" w:hAnsi="Aptos Narrow"/>
-          <w:bCs/>
-          <w:color w:val="auto"/>
-        </w:rPr>
-        <w:t>Automate job tasks using Google Scripts to increase teacher engagement with students, leading to a decrease in student absences and an increase in class participation.</w:t>
+        <w:rPr>
+          <w:rFonts w:ascii="Aptos Narrow" w:hAnsi="Aptos Narrow"/>
+          <w:bCs/>
+          <w:color w:val="auto"/>
+        </w:rPr>
+      </w:pPr>
+      <w:r>
+        <w:rPr>
+          <w:rFonts w:ascii="Aptos Narrow" w:hAnsi="Aptos Narrow"/>
+          <w:bCs/>
+          <w:color w:val="auto"/>
+        </w:rPr>
+        <w:t>Partnered with senior engineers from JP Morgan Chase</w:t>
+      </w:r>
+      <w:r>
+        <w:rPr>
+          <w:rFonts w:ascii="Aptos Narrow" w:hAnsi="Aptos Narrow"/>
+          <w:bCs/>
+          <w:color w:val="auto"/>
+        </w:rPr>
+        <w:t xml:space="preserve">, </w:t>
+      </w:r>
+      <w:r>
+        <w:rPr>
+          <w:rFonts w:ascii="Aptos Narrow" w:hAnsi="Aptos Narrow"/>
+          <w:bCs/>
+          <w:color w:val="auto"/>
+        </w:rPr>
+        <w:t>Pratt &amp; Whitney</w:t>
+      </w:r>
+      <w:r>
+        <w:rPr>
+          <w:rFonts w:ascii="Aptos Narrow" w:hAnsi="Aptos Narrow"/>
+          <w:bCs/>
+          <w:color w:val="auto"/>
+        </w:rPr>
+        <w:t xml:space="preserve"> and Travelers Insurance to develop and deliver industry-focused projects</w:t>
+      </w:r>
+      <w:r>
+        <w:rPr>
+          <w:rFonts w:ascii="Aptos Narrow" w:hAnsi="Aptos Narrow"/>
+          <w:bCs/>
+          <w:color w:val="auto"/>
+        </w:rPr>
+        <w:t xml:space="preserve"> and mentorship opportunities for students</w:t>
       </w:r>
     </w:p>
     <w:p>
@@ -2181,7 +2352,25 @@
           <w:bCs/>
           <w:color w:val="auto"/>
         </w:rPr>
-        <w:t>January 2024 – present</w:t>
+        <w:t xml:space="preserve">January 2024 – </w:t>
+      </w:r>
+      <w:r>
+        <w:rPr>
+          <w:rFonts w:ascii="Aptos Narrow" w:hAnsi="Aptos Narrow"/>
+          <w:b/>
+          <w:bCs/>
+          <w:color w:val="auto"/>
+        </w:rPr>
+        <w:t>P</w:t>
+      </w:r>
+      <w:r>
+        <w:rPr>
+          <w:rFonts w:ascii="Aptos Narrow" w:hAnsi="Aptos Narrow"/>
+          <w:b/>
+          <w:bCs/>
+          <w:color w:val="auto"/>
+        </w:rPr>
+        <w:t>resent</w:t>
       </w:r>
     </w:p>
     <w:p>
@@ -2204,21 +2393,14 @@
           <w:rFonts w:ascii="Aptos Narrow" w:hAnsi="Aptos Narrow"/>
           <w:color w:val="auto"/>
         </w:rPr>
-        <w:t>Manage</w:t>
-      </w:r>
-      <w:r>
-        <w:rPr>
-          <w:rFonts w:ascii="Aptos Narrow" w:hAnsi="Aptos Narrow"/>
-          <w:color w:val="auto"/>
-        </w:rPr>
-        <w:t>d</w:t>
-      </w:r>
-      <w:r>
-        <w:rPr>
-          <w:rFonts w:ascii="Aptos Narrow" w:hAnsi="Aptos Narrow"/>
-          <w:color w:val="auto"/>
-        </w:rPr>
-        <w:t xml:space="preserve"> team progress using a scrum-based approach including planning sprints, assigning individual tasks, setting up and updating the team workflow management system.</w:t>
+        <w:t>Lead 13-person university development team utilizing Agile methodologies</w:t>
+      </w:r>
+      <w:r>
+        <w:rPr>
+          <w:rFonts w:ascii="Aptos Narrow" w:hAnsi="Aptos Narrow"/>
+          <w:color w:val="auto"/>
+        </w:rPr>
+        <w:t>.</w:t>
       </w:r>
     </w:p>
     <w:p>
@@ -2231,31 +2413,93 @@
         <w:spacing w:line="252" w:lineRule="auto"/>
         <w:rPr>
           <w:rFonts w:ascii="Aptos Narrow" w:hAnsi="Aptos Narrow"/>
-          <w:b/>
-          <w:bCs/>
-          <w:color w:val="auto"/>
-        </w:rPr>
-      </w:pPr>
-      <w:r>
-        <w:rPr>
-          <w:rFonts w:ascii="Aptos Narrow" w:hAnsi="Aptos Narrow"/>
-          <w:color w:val="auto"/>
-        </w:rPr>
-        <w:t>Organize</w:t>
-      </w:r>
-      <w:r>
-        <w:rPr>
-          <w:rFonts w:ascii="Aptos Narrow" w:hAnsi="Aptos Narrow"/>
-          <w:color w:val="auto"/>
-        </w:rPr>
-        <w:t>d</w:t>
-      </w:r>
-      <w:r>
-        <w:rPr>
-          <w:rFonts w:ascii="Aptos Narrow" w:hAnsi="Aptos Narrow"/>
-          <w:color w:val="auto"/>
-        </w:rPr>
-        <w:t xml:space="preserve"> and lead team meetings: set dates, book meeting rooms, send out memos and announcements.</w:t>
+          <w:color w:val="auto"/>
+        </w:rPr>
+      </w:pPr>
+      <w:r>
+        <w:rPr>
+          <w:rFonts w:ascii="Aptos Narrow" w:hAnsi="Aptos Narrow"/>
+          <w:color w:val="auto"/>
+        </w:rPr>
+        <w:t xml:space="preserve">Implemented and </w:t>
+      </w:r>
+      <w:r>
+        <w:rPr>
+          <w:rFonts w:ascii="Aptos Narrow" w:hAnsi="Aptos Narrow"/>
+          <w:color w:val="auto"/>
+        </w:rPr>
+        <w:t>maintained</w:t>
+      </w:r>
+      <w:r>
+        <w:rPr>
+          <w:rFonts w:ascii="Aptos Narrow" w:hAnsi="Aptos Narrow"/>
+          <w:color w:val="auto"/>
+        </w:rPr>
+        <w:t xml:space="preserve"> </w:t>
+      </w:r>
+      <w:r>
+        <w:rPr>
+          <w:rFonts w:ascii="Aptos Narrow" w:hAnsi="Aptos Narrow"/>
+          <w:color w:val="auto"/>
+        </w:rPr>
+        <w:t>team workflow</w:t>
+      </w:r>
+      <w:r>
+        <w:rPr>
+          <w:rFonts w:ascii="Aptos Narrow" w:hAnsi="Aptos Narrow"/>
+          <w:color w:val="auto"/>
+        </w:rPr>
+        <w:t xml:space="preserve"> management system</w:t>
+      </w:r>
+      <w:r>
+        <w:rPr>
+          <w:rFonts w:ascii="Aptos Narrow" w:hAnsi="Aptos Narrow"/>
+          <w:color w:val="auto"/>
+        </w:rPr>
+        <w:t>,</w:t>
+      </w:r>
+      <w:r>
+        <w:rPr>
+          <w:rFonts w:ascii="Aptos Narrow" w:hAnsi="Aptos Narrow"/>
+          <w:color w:val="auto"/>
+        </w:rPr>
+        <w:t xml:space="preserve"> optimizing collaboration</w:t>
+      </w:r>
+      <w:r>
+        <w:rPr>
+          <w:rFonts w:ascii="Aptos Narrow" w:hAnsi="Aptos Narrow"/>
+          <w:color w:val="auto"/>
+        </w:rPr>
+        <w:t xml:space="preserve"> and sprint velocity</w:t>
+      </w:r>
+    </w:p>
+    <w:p>
+      <w:pPr>
+        <w:pStyle w:val="Default"/>
+        <w:numPr>
+          <w:ilvl w:val="0"/>
+          <w:numId w:val="28"/>
+        </w:numPr>
+        <w:rPr>
+          <w:rFonts w:ascii="Aptos Narrow" w:hAnsi="Aptos Narrow"/>
+          <w:b/>
+          <w:bCs/>
+          <w:color w:val="auto"/>
+        </w:rPr>
+      </w:pPr>
+      <w:r>
+        <w:rPr>
+          <w:rFonts w:ascii="Aptos Narrow" w:hAnsi="Aptos Narrow"/>
+          <w:color w:val="auto"/>
+        </w:rPr>
+        <w:t>Coordinate all Agile ceremonies including sprint planning, daily standups, and retrospectives while managing team logistics and communications</w:t>
+      </w:r>
+      <w:r>
+        <w:rPr>
+          <w:rFonts w:ascii="Aptos Narrow" w:hAnsi="Aptos Narrow"/>
+          <w:color w:val="auto"/>
+        </w:rPr>
+        <w:t>.</w:t>
       </w:r>
     </w:p>
     <w:p>
@@ -2401,7 +2645,6 @@
           <w:ilvl w:val="0"/>
           <w:numId w:val="24"/>
         </w:numPr>
-        <w:spacing w:line="252" w:lineRule="auto"/>
         <w:rPr>
           <w:rFonts w:ascii="Aptos Narrow" w:hAnsi="Aptos Narrow"/>
           <w:bCs/>
@@ -2443,201 +2686,6 @@
           <w:color w:val="auto"/>
         </w:rPr>
         <w:t>.</w:t>
-      </w:r>
-    </w:p>
-    <w:p>
-      <w:pPr>
-        <w:pStyle w:val="Default"/>
-        <w:spacing w:line="252" w:lineRule="auto"/>
-        <w:rPr>
-          <w:rFonts w:ascii="Aptos Narrow" w:hAnsi="Aptos Narrow"/>
-          <w:i/>
-          <w:iCs/>
-          <w:color w:val="auto"/>
-        </w:rPr>
-      </w:pPr>
-      <w:r>
-        <w:rPr>
-          <w:rFonts w:ascii="Aptos Narrow" w:hAnsi="Aptos Narrow"/>
-          <w:b/>
-          <w:bCs/>
-          <w:color w:val="auto"/>
-        </w:rPr>
-        <w:t xml:space="preserve">FIRST Robotics  </w:t>
-      </w:r>
-      <w:r>
-        <w:rPr>
-          <w:rFonts w:ascii="Aptos Narrow" w:hAnsi="Aptos Narrow"/>
-          <w:i/>
-          <w:iCs/>
-          <w:color w:val="auto"/>
-        </w:rPr>
-        <w:t>Co-Captain</w:t>
-      </w:r>
-      <w:r>
-        <w:rPr>
-          <w:rFonts w:ascii="Aptos Narrow" w:hAnsi="Aptos Narrow"/>
-          <w:b/>
-          <w:bCs/>
-          <w:color w:val="auto"/>
-        </w:rPr>
-        <w:tab/>
-      </w:r>
-      <w:r>
-        <w:rPr>
-          <w:rFonts w:ascii="Aptos Narrow" w:hAnsi="Aptos Narrow"/>
-          <w:b/>
-          <w:bCs/>
-          <w:color w:val="auto"/>
-        </w:rPr>
-        <w:tab/>
-      </w:r>
-      <w:r>
-        <w:rPr>
-          <w:rFonts w:ascii="Aptos Narrow" w:hAnsi="Aptos Narrow"/>
-          <w:b/>
-          <w:bCs/>
-          <w:color w:val="auto"/>
-        </w:rPr>
-        <w:tab/>
-      </w:r>
-      <w:r>
-        <w:rPr>
-          <w:rFonts w:ascii="Aptos Narrow" w:hAnsi="Aptos Narrow"/>
-          <w:b/>
-          <w:bCs/>
-          <w:color w:val="auto"/>
-        </w:rPr>
-        <w:tab/>
-        <w:t xml:space="preserve">     </w:t>
-      </w:r>
-      <w:r>
-        <w:rPr>
-          <w:rFonts w:ascii="Aptos Narrow" w:hAnsi="Aptos Narrow"/>
-          <w:b/>
-          <w:bCs/>
-          <w:color w:val="auto"/>
-        </w:rPr>
-        <w:tab/>
-      </w:r>
-      <w:r>
-        <w:rPr>
-          <w:rFonts w:ascii="Aptos Narrow" w:hAnsi="Aptos Narrow"/>
-          <w:b/>
-          <w:bCs/>
-          <w:color w:val="auto"/>
-        </w:rPr>
-        <w:tab/>
-        <w:t xml:space="preserve">    </w:t>
-      </w:r>
-      <w:r>
-        <w:rPr>
-          <w:rFonts w:ascii="Aptos Narrow" w:hAnsi="Aptos Narrow"/>
-          <w:b/>
-          <w:bCs/>
-          <w:color w:val="auto"/>
-        </w:rPr>
-        <w:tab/>
-      </w:r>
-      <w:r>
-        <w:rPr>
-          <w:rFonts w:ascii="Aptos Narrow" w:hAnsi="Aptos Narrow"/>
-          <w:b/>
-          <w:bCs/>
-          <w:color w:val="auto"/>
-        </w:rPr>
-        <w:tab/>
-      </w:r>
-      <w:r>
-        <w:rPr>
-          <w:rFonts w:ascii="Aptos Narrow" w:hAnsi="Aptos Narrow"/>
-          <w:b/>
-          <w:bCs/>
-          <w:color w:val="auto"/>
-        </w:rPr>
-        <w:tab/>
-      </w:r>
-      <w:r>
-        <w:rPr>
-          <w:rFonts w:ascii="Aptos Narrow" w:hAnsi="Aptos Narrow"/>
-          <w:b/>
-          <w:bCs/>
-          <w:color w:val="auto"/>
-        </w:rPr>
-        <w:tab/>
-      </w:r>
-      <w:r>
-        <w:rPr>
-          <w:rFonts w:ascii="Aptos Narrow" w:hAnsi="Aptos Narrow"/>
-          <w:b/>
-          <w:bCs/>
-          <w:color w:val="auto"/>
-        </w:rPr>
-        <w:t xml:space="preserve"> </w:t>
-      </w:r>
-      <w:r>
-        <w:rPr>
-          <w:rFonts w:ascii="Aptos Narrow" w:hAnsi="Aptos Narrow"/>
-          <w:b/>
-          <w:bCs/>
-          <w:color w:val="auto"/>
-        </w:rPr>
-        <w:t xml:space="preserve">    </w:t>
-      </w:r>
-      <w:r>
-        <w:rPr>
-          <w:rFonts w:ascii="Aptos Narrow" w:hAnsi="Aptos Narrow"/>
-          <w:b/>
-          <w:bCs/>
-          <w:color w:val="auto"/>
-        </w:rPr>
-        <w:t xml:space="preserve">   </w:t>
-      </w:r>
-      <w:r>
-        <w:rPr>
-          <w:rFonts w:ascii="Aptos Narrow" w:hAnsi="Aptos Narrow"/>
-          <w:b/>
-          <w:bCs/>
-          <w:color w:val="auto"/>
-        </w:rPr>
-        <w:t xml:space="preserve"> 2019 – 2023</w:t>
-      </w:r>
-    </w:p>
-    <w:p>
-      <w:pPr>
-        <w:pStyle w:val="Default"/>
-        <w:numPr>
-          <w:ilvl w:val="0"/>
-          <w:numId w:val="28"/>
-        </w:numPr>
-        <w:spacing w:line="252" w:lineRule="auto"/>
-        <w:rPr>
-          <w:rFonts w:ascii="Aptos Narrow" w:hAnsi="Aptos Narrow"/>
-          <w:b/>
-          <w:bCs/>
-          <w:color w:val="auto"/>
-        </w:rPr>
-      </w:pPr>
-      <w:r>
-        <w:rPr>
-          <w:rFonts w:ascii="Aptos Narrow" w:hAnsi="Aptos Narrow"/>
-          <w:color w:val="auto"/>
-        </w:rPr>
-        <w:t>Manage</w:t>
-      </w:r>
-      <w:r>
-        <w:rPr>
-          <w:rFonts w:ascii="Aptos Narrow" w:hAnsi="Aptos Narrow"/>
-          <w:color w:val="auto"/>
-        </w:rPr>
-        <w:t>d</w:t>
-      </w:r>
-      <w:r>
-        <w:rPr>
-          <w:rFonts w:ascii="Aptos Narrow" w:hAnsi="Aptos Narrow"/>
-          <w:color w:val="auto"/>
-        </w:rPr>
-        <w:t xml:space="preserve"> team goals and progress using agile methodologies with a kanban-based approach, ultimately earning multiple state and regional titles.</w:t>
       </w:r>
     </w:p>
     <w:p>
@@ -2785,24 +2833,15 @@
           <w:rFonts w:ascii="Aptos Narrow" w:hAnsi="Aptos Narrow"/>
           <w:color w:val="auto"/>
         </w:rPr>
-        <w:t xml:space="preserve"> with the Girl Scout Council of Tropical Florida to found and run a volunteer-based program offering free robotics badge workshops to local Girl Scout troops in underserved communities in the Miami area.</w:t>
-      </w:r>
-    </w:p>
-    <w:p>
-      <w:pPr>
-        <w:pStyle w:val="Default"/>
-        <w:numPr>
-          <w:ilvl w:val="0"/>
-          <w:numId w:val="24"/>
-        </w:numPr>
-        <w:spacing w:line="252" w:lineRule="auto"/>
-        <w:rPr>
-          <w:rFonts w:ascii="Aptos Narrow" w:hAnsi="Aptos Narrow"/>
-          <w:b/>
-          <w:bCs/>
-          <w:color w:val="auto"/>
-        </w:rPr>
-      </w:pPr>
+        <w:t xml:space="preserve"> with the Girl Scout Council of Tropical Florida to </w:t>
+      </w:r>
+      <w:r>
+        <w:rPr>
+          <w:rFonts w:ascii="Aptos Narrow" w:hAnsi="Aptos Narrow"/>
+          <w:color w:val="auto"/>
+        </w:rPr>
+        <w:t>develop and teach a comprehensive introductory robotics curriculum reaching 300+ girls from underserved communities across Miami-Dade County.</w:t>
+      </w:r>
       <w:r>
         <w:rPr>
           <w:rFonts w:ascii="Aptos Narrow" w:hAnsi="Aptos Narrow"/>
@@ -2868,92 +2907,6 @@
             </w:pict>
           </mc:Fallback>
         </mc:AlternateContent>
-      </w:r>
-      <w:r>
-        <w:rPr>
-          <w:rFonts w:ascii="Aptos Narrow" w:hAnsi="Aptos Narrow"/>
-          <w:noProof/>
-          <w:color w:val="auto"/>
-        </w:rPr>
-        <w:t>Spearhead</w:t>
-      </w:r>
-      <w:r>
-        <w:rPr>
-          <w:rFonts w:ascii="Aptos Narrow" w:hAnsi="Aptos Narrow"/>
-          <w:noProof/>
-          <w:color w:val="auto"/>
-        </w:rPr>
-        <w:t>ed</w:t>
-      </w:r>
-      <w:r>
-        <w:rPr>
-          <w:rFonts w:ascii="Aptos Narrow" w:hAnsi="Aptos Narrow"/>
-          <w:color w:val="auto"/>
-        </w:rPr>
-        <w:t xml:space="preserve"> curriculum development</w:t>
-      </w:r>
-      <w:r>
-        <w:rPr>
-          <w:rFonts w:ascii="Aptos Narrow" w:hAnsi="Aptos Narrow"/>
-          <w:color w:val="auto"/>
-        </w:rPr>
-        <w:t>,</w:t>
-      </w:r>
-      <w:r>
-        <w:rPr>
-          <w:rFonts w:ascii="Aptos Narrow" w:hAnsi="Aptos Narrow"/>
-          <w:color w:val="auto"/>
-        </w:rPr>
-        <w:t xml:space="preserve"> coordinat</w:t>
-      </w:r>
-      <w:r>
-        <w:rPr>
-          <w:rFonts w:ascii="Aptos Narrow" w:hAnsi="Aptos Narrow"/>
-          <w:color w:val="auto"/>
-        </w:rPr>
-        <w:t>e</w:t>
-      </w:r>
-      <w:r>
-        <w:rPr>
-          <w:rFonts w:ascii="Aptos Narrow" w:hAnsi="Aptos Narrow"/>
-          <w:color w:val="auto"/>
-        </w:rPr>
-        <w:t>d</w:t>
-      </w:r>
-      <w:r>
-        <w:rPr>
-          <w:rFonts w:ascii="Aptos Narrow" w:hAnsi="Aptos Narrow"/>
-          <w:color w:val="auto"/>
-        </w:rPr>
-        <w:t xml:space="preserve"> volunteers, and</w:t>
-      </w:r>
-      <w:r>
-        <w:rPr>
-          <w:rFonts w:ascii="Aptos Narrow" w:hAnsi="Aptos Narrow"/>
-          <w:color w:val="auto"/>
-        </w:rPr>
-        <w:t xml:space="preserve"> manage</w:t>
-      </w:r>
-      <w:r>
-        <w:rPr>
-          <w:rFonts w:ascii="Aptos Narrow" w:hAnsi="Aptos Narrow"/>
-          <w:color w:val="auto"/>
-        </w:rPr>
-        <w:t>d</w:t>
-      </w:r>
-      <w:r>
-        <w:rPr>
-          <w:rFonts w:ascii="Aptos Narrow" w:hAnsi="Aptos Narrow"/>
-          <w:color w:val="auto"/>
-        </w:rPr>
-        <w:t xml:space="preserve"> program budget</w:t>
-      </w:r>
-      <w:r>
-        <w:rPr>
-          <w:rFonts w:ascii="Aptos Narrow" w:hAnsi="Aptos Narrow"/>
-          <w:color w:val="auto"/>
-        </w:rPr>
-        <w:t xml:space="preserve"> and logistics.</w:t>
       </w:r>
     </w:p>
     <w:sectPr>
@@ -6903,7 +6856,6 @@
   <w:style w:type="character" w:default="1" w:styleId="DefaultParagraphFont">
     <w:name w:val="Default Paragraph Font"/>
     <w:uiPriority w:val="1"/>
-    <w:semiHidden/>
     <w:unhideWhenUsed/>
   </w:style>
   <w:style w:type="table" w:default="1" w:styleId="TableNormal">

</xml_diff>

<commit_message>
add preliminary hackathon info
</commit_message>
<xml_diff>
--- a/EmmaCoronado_Resume.docx
+++ b/EmmaCoronado_Resume.docx
@@ -892,7 +892,21 @@
           <w:rFonts w:ascii="Aptos Narrow" w:hAnsi="Aptos Narrow"/>
           <w:color w:val="000000" w:themeColor="text1"/>
         </w:rPr>
-        <w:t xml:space="preserve">C, </w:t>
+        <w:t>C,</w:t>
+      </w:r>
+      <w:r>
+        <w:rPr>
+          <w:rFonts w:ascii="Aptos Narrow" w:hAnsi="Aptos Narrow"/>
+          <w:color w:val="000000" w:themeColor="text1"/>
+        </w:rPr>
+        <w:t xml:space="preserve"> TypeScript,</w:t>
+      </w:r>
+      <w:r>
+        <w:rPr>
+          <w:rFonts w:ascii="Aptos Narrow" w:hAnsi="Aptos Narrow"/>
+          <w:color w:val="000000" w:themeColor="text1"/>
+        </w:rPr>
+        <w:t xml:space="preserve"> </w:t>
       </w:r>
       <w:r>
         <w:rPr>
@@ -937,7 +951,21 @@
           <w:rFonts w:ascii="Aptos Narrow" w:hAnsi="Aptos Narrow"/>
           <w:color w:val="000000" w:themeColor="text1"/>
         </w:rPr>
-        <w:t xml:space="preserve"> React,</w:t>
+        <w:t xml:space="preserve"> </w:t>
+      </w:r>
+      <w:r>
+        <w:rPr>
+          <w:rFonts w:ascii="Aptos Narrow" w:hAnsi="Aptos Narrow"/>
+          <w:color w:val="000000" w:themeColor="text1"/>
+        </w:rPr>
+        <w:t xml:space="preserve">Angular, </w:t>
+      </w:r>
+      <w:r>
+        <w:rPr>
+          <w:rFonts w:ascii="Aptos Narrow" w:hAnsi="Aptos Narrow"/>
+          <w:color w:val="000000" w:themeColor="text1"/>
+        </w:rPr>
+        <w:t>React,</w:t>
       </w:r>
       <w:r>
         <w:rPr>
@@ -967,7 +995,6 @@
         </w:rPr>
         <w:t xml:space="preserve">Spring, </w:t>
       </w:r>
-      <w:proofErr w:type="spellStart"/>
       <w:r>
         <w:rPr>
           <w:rFonts w:ascii="Aptos Narrow" w:hAnsi="Aptos Narrow"/>
@@ -975,30 +1002,20 @@
         </w:rPr>
         <w:t>FastAPI</w:t>
       </w:r>
-      <w:proofErr w:type="spellEnd"/>
-      <w:r>
-        <w:rPr>
-          <w:rFonts w:ascii="Aptos Narrow" w:hAnsi="Aptos Narrow"/>
-          <w:color w:val="000000" w:themeColor="text1"/>
-        </w:rPr>
-        <w:t>, Django, Vue</w:t>
-      </w:r>
-      <w:r>
-        <w:rPr>
-          <w:rFonts w:ascii="Aptos Narrow" w:hAnsi="Aptos Narrow"/>
-          <w:color w:val="000000" w:themeColor="text1"/>
-        </w:rPr>
-        <w:t xml:space="preserve">, </w:t>
-      </w:r>
-      <w:proofErr w:type="spellStart"/>
-      <w:r>
-        <w:rPr>
-          <w:rFonts w:ascii="Aptos Narrow" w:hAnsi="Aptos Narrow"/>
-          <w:color w:val="000000" w:themeColor="text1"/>
-        </w:rPr>
-        <w:t>Nuxt</w:t>
-      </w:r>
-      <w:proofErr w:type="spellEnd"/>
+      <w:r>
+        <w:rPr>
+          <w:rFonts w:ascii="Aptos Narrow" w:hAnsi="Aptos Narrow"/>
+          <w:color w:val="000000" w:themeColor="text1"/>
+        </w:rPr>
+        <w:t>, Vue</w:t>
+      </w:r>
+      <w:r>
+        <w:rPr>
+          <w:rFonts w:ascii="Aptos Narrow" w:hAnsi="Aptos Narrow"/>
+          <w:color w:val="000000" w:themeColor="text1"/>
+        </w:rPr>
+        <w:t>, Nuxt</w:t>
+      </w:r>
       <w:r>
         <w:rPr>
           <w:rFonts w:ascii="Aptos Narrow" w:hAnsi="Aptos Narrow"/>
@@ -1078,6 +1095,13 @@
           <w:color w:val="000000" w:themeColor="text1"/>
         </w:rPr>
         <w:t xml:space="preserve">Linux, Docker, </w:t>
+      </w:r>
+      <w:r>
+        <w:rPr>
+          <w:rFonts w:ascii="Aptos Narrow" w:hAnsi="Aptos Narrow"/>
+          <w:color w:val="000000" w:themeColor="text1"/>
+        </w:rPr>
+        <w:t xml:space="preserve">Docker Compose, </w:t>
       </w:r>
       <w:r>
         <w:rPr>
@@ -1401,25 +1425,7 @@
           <w:bCs/>
           <w:color w:val="000000" w:themeColor="text1"/>
         </w:rPr>
-        <w:t xml:space="preserve">integrating Docker, </w:t>
-      </w:r>
-      <w:proofErr w:type="spellStart"/>
-      <w:r>
-        <w:rPr>
-          <w:rFonts w:ascii="Aptos Narrow" w:hAnsi="Aptos Narrow" w:cs="Times New Roman"/>
-          <w:bCs/>
-          <w:color w:val="000000" w:themeColor="text1"/>
-        </w:rPr>
-        <w:t>FastAPI</w:t>
-      </w:r>
-      <w:proofErr w:type="spellEnd"/>
-      <w:r>
-        <w:rPr>
-          <w:rFonts w:ascii="Aptos Narrow" w:hAnsi="Aptos Narrow" w:cs="Times New Roman"/>
-          <w:bCs/>
-          <w:color w:val="000000" w:themeColor="text1"/>
-        </w:rPr>
-        <w:t>, and MySQL to support dynamic scenario-based simulations.</w:t>
+        <w:t>integrating Docker, FastAPI, and MySQL to support dynamic scenario-based simulations.</w:t>
       </w:r>
     </w:p>
     <w:p>
@@ -2295,43 +2301,23 @@
         </w:rPr>
       </w:pPr>
       <w:hyperlink r:id="rId10">
-        <w:proofErr w:type="spellStart"/>
         <w:r>
           <w:rPr>
             <w:rStyle w:val="h3Char"/>
             <w:color w:val="000000" w:themeColor="text1"/>
           </w:rPr>
-          <w:t>G</w:t>
+          <w:t xml:space="preserve">1st Place </w:t>
         </w:r>
         <w:r>
           <w:rPr>
             <w:rStyle w:val="h3Char"/>
             <w:color w:val="000000" w:themeColor="text1"/>
           </w:rPr>
-          <w:t>iGa</w:t>
-        </w:r>
-        <w:proofErr w:type="spellEnd"/>
-        <w:r>
-          <w:rPr>
-            <w:rStyle w:val="h3Char"/>
-            <w:color w:val="000000" w:themeColor="text1"/>
-          </w:rPr>
-          <w:t xml:space="preserve"> Studios Game Development</w:t>
+          <w:t xml:space="preserve">AWS Mission Autonomy Hackathon </w:t>
         </w:r>
       </w:hyperlink>
       <w:r>
         <w:rPr>
-          <w:rStyle w:val="Hyperlink"/>
-          <w:rFonts w:ascii="Aptos Narrow" w:hAnsi="Aptos Narrow"/>
-          <w:b/>
-          <w:bCs/>
-          <w:color w:val="000000" w:themeColor="text1"/>
-          <w:u w:val="none"/>
-        </w:rPr>
-        <w:t xml:space="preserve"> </w:t>
-      </w:r>
-      <w:r>
-        <w:rPr>
           <w:rFonts w:ascii="Aptos Narrow" w:hAnsi="Aptos Narrow"/>
           <w:i/>
           <w:iCs/>
@@ -2355,9 +2341,8 @@
           <w:color w:val="000000" w:themeColor="text1"/>
           <w:u w:val="none"/>
         </w:rPr>
-        <w:t xml:space="preserve">Scrum </w:t>
-      </w:r>
-      <w:proofErr w:type="gramStart"/>
+        <w:t xml:space="preserve">Angular, Spring, </w:t>
+      </w:r>
       <w:r>
         <w:rPr>
           <w:rStyle w:val="Hyperlink"/>
@@ -2365,57 +2350,35 @@
           <w:color w:val="000000" w:themeColor="text1"/>
           <w:u w:val="none"/>
         </w:rPr>
-        <w:t>Master</w:t>
-      </w:r>
-      <w:r>
-        <w:rPr>
-          <w:rFonts w:ascii="Aptos Narrow" w:hAnsi="Aptos Narrow"/>
-          <w:color w:val="000000" w:themeColor="text1"/>
-        </w:rPr>
-        <w:t xml:space="preserve">  </w:t>
-      </w:r>
-      <w:r>
-        <w:rPr>
+        <w:t>DynamoDB</w:t>
+      </w:r>
+      <w:r>
+        <w:rPr>
+          <w:rStyle w:val="Hyperlink"/>
+          <w:rFonts w:ascii="Aptos Narrow" w:hAnsi="Aptos Narrow"/>
+          <w:color w:val="000000" w:themeColor="text1"/>
+          <w:u w:val="none"/>
+        </w:rPr>
+        <w:t>, Docker Compose</w:t>
+      </w:r>
+      <w:r>
+        <w:rPr>
+          <w:rFonts w:ascii="Aptos Narrow" w:hAnsi="Aptos Narrow"/>
+          <w:b/>
+          <w:bCs/>
           <w:color w:val="000000" w:themeColor="text1"/>
         </w:rPr>
         <w:tab/>
-      </w:r>
-      <w:proofErr w:type="gramEnd"/>
-      <w:r>
-        <w:rPr>
-          <w:rFonts w:ascii="Aptos Narrow" w:hAnsi="Aptos Narrow"/>
-          <w:b/>
-          <w:bCs/>
-          <w:color w:val="000000" w:themeColor="text1"/>
-        </w:rPr>
-        <w:t xml:space="preserve">   </w:t>
-      </w:r>
-      <w:r>
-        <w:rPr>
-          <w:color w:val="000000" w:themeColor="text1"/>
-        </w:rPr>
-        <w:tab/>
-      </w:r>
-      <w:r>
-        <w:rPr>
-          <w:color w:val="000000" w:themeColor="text1"/>
-        </w:rPr>
-        <w:tab/>
-      </w:r>
-      <w:r>
-        <w:rPr>
-          <w:color w:val="000000" w:themeColor="text1"/>
-        </w:rPr>
-        <w:tab/>
-      </w:r>
-      <w:r>
-        <w:rPr>
-          <w:rFonts w:ascii="Aptos Narrow" w:hAnsi="Aptos Narrow"/>
-          <w:b/>
-          <w:bCs/>
-          <w:color w:val="000000" w:themeColor="text1"/>
-        </w:rPr>
-        <w:t xml:space="preserve">      </w:t>
+        <w:t xml:space="preserve">     </w:t>
+      </w:r>
+      <w:r>
+        <w:rPr>
+          <w:rFonts w:ascii="Aptos Narrow" w:hAnsi="Aptos Narrow"/>
+          <w:b/>
+          <w:bCs/>
+          <w:color w:val="000000" w:themeColor="text1"/>
+        </w:rPr>
+        <w:t>October</w:t>
       </w:r>
       <w:r>
         <w:rPr>
@@ -2425,57 +2388,6 @@
           <w:color w:val="000000" w:themeColor="text1"/>
         </w:rPr>
         <w:t xml:space="preserve"> </w:t>
-      </w:r>
-      <w:r>
-        <w:rPr>
-          <w:color w:val="000000" w:themeColor="text1"/>
-        </w:rPr>
-        <w:tab/>
-      </w:r>
-      <w:r>
-        <w:rPr>
-          <w:rFonts w:ascii="Aptos Narrow" w:hAnsi="Aptos Narrow"/>
-          <w:b/>
-          <w:bCs/>
-          <w:color w:val="000000" w:themeColor="text1"/>
-        </w:rPr>
-        <w:t xml:space="preserve">      </w:t>
-      </w:r>
-      <w:r>
-        <w:rPr>
-          <w:rFonts w:ascii="Aptos Narrow" w:hAnsi="Aptos Narrow"/>
-          <w:b/>
-          <w:bCs/>
-          <w:color w:val="000000" w:themeColor="text1"/>
-        </w:rPr>
-        <w:t xml:space="preserve">        </w:t>
-      </w:r>
-      <w:r>
-        <w:rPr>
-          <w:rFonts w:ascii="Aptos Narrow" w:hAnsi="Aptos Narrow"/>
-          <w:b/>
-          <w:bCs/>
-          <w:color w:val="000000" w:themeColor="text1"/>
-        </w:rPr>
-        <w:t xml:space="preserve">    </w:t>
-      </w:r>
-      <w:r>
-        <w:rPr>
-          <w:rFonts w:ascii="Aptos Narrow" w:hAnsi="Aptos Narrow"/>
-          <w:b/>
-          <w:bCs/>
-          <w:color w:val="000000" w:themeColor="text1"/>
-        </w:rPr>
-        <w:t xml:space="preserve">      </w:t>
-      </w:r>
-      <w:r>
-        <w:rPr>
-          <w:rFonts w:ascii="Aptos Narrow" w:hAnsi="Aptos Narrow"/>
-          <w:b/>
-          <w:bCs/>
-          <w:color w:val="000000" w:themeColor="text1"/>
-        </w:rPr>
-        <w:t xml:space="preserve">January 2024 – </w:t>
       </w:r>
       <w:r>
         <w:rPr>
@@ -2506,14 +2418,28 @@
           <w:rFonts w:ascii="Aptos Narrow" w:hAnsi="Aptos Narrow"/>
           <w:color w:val="000000" w:themeColor="text1"/>
         </w:rPr>
-        <w:t>Coordinate Agile ceremonies including sprint planning, daily standups, and retrospectives while managing team logistics and communications</w:t>
-      </w:r>
-      <w:r>
-        <w:rPr>
-          <w:rFonts w:ascii="Aptos Narrow" w:hAnsi="Aptos Narrow"/>
-          <w:color w:val="000000" w:themeColor="text1"/>
-        </w:rPr>
-        <w:t>.</w:t>
+        <w:t xml:space="preserve">Built a fullstack webapp </w:t>
+      </w:r>
+      <w:r>
+        <w:rPr>
+          <w:rFonts w:ascii="Aptos Narrow" w:hAnsi="Aptos Narrow"/>
+          <w:color w:val="000000" w:themeColor="text1"/>
+        </w:rPr>
+        <w:t xml:space="preserve">dashboard displaying real time data from </w:t>
+      </w:r>
+      <w:r>
+        <w:rPr>
+          <w:rFonts w:ascii="Aptos Narrow" w:hAnsi="Aptos Narrow"/>
+          <w:color w:val="000000" w:themeColor="text1"/>
+        </w:rPr>
+        <w:t xml:space="preserve">project hardware components using </w:t>
+      </w:r>
+      <w:r>
+        <w:rPr>
+          <w:rFonts w:ascii="Aptos Narrow" w:hAnsi="Aptos Narrow"/>
+          <w:color w:val="000000" w:themeColor="text1"/>
+        </w:rPr>
+        <w:t>multiple AWS services</w:t>
       </w:r>
     </w:p>
     <w:p>
@@ -2562,7 +2488,6 @@
         <w:t xml:space="preserve"> </w:t>
       </w:r>
       <w:hyperlink r:id="rId11" w:history="1">
-        <w:proofErr w:type="spellStart"/>
         <w:r>
           <w:rPr>
             <w:rStyle w:val="Hyperlink"/>
@@ -2571,7 +2496,6 @@
           </w:rPr>
           <w:t>TEDxStThomasAquinasHS</w:t>
         </w:r>
-        <w:proofErr w:type="spellEnd"/>
       </w:hyperlink>
       <w:r>
         <w:rPr>

</xml_diff>